<commit_message>
elminar archivos temp y agregar dos nuevos diagramas
</commit_message>
<xml_diff>
--- a/Documentos/02 Requisitos/005 ESP_DCDU_WRRS.docx
+++ b/Documentos/02 Requisitos/005 ESP_DCDU_WRRS.docx
@@ -96,7 +96,6 @@
           <w:szCs w:val="28"/>
         </w:rPr>
       </w:pPr>
-      <w:proofErr w:type="gramStart"/>
       <w:r>
         <w:rPr>
           <w:rFonts w:ascii="Arial" w:hAnsi="Arial" w:cs="Arial"/>
@@ -106,19 +105,7 @@
           <w:sz w:val="48"/>
           <w:szCs w:val="28"/>
         </w:rPr>
-        <w:t>radio</w:t>
-      </w:r>
-      <w:proofErr w:type="gramEnd"/>
-      <w:r>
-        <w:rPr>
-          <w:rFonts w:ascii="Arial" w:hAnsi="Arial" w:cs="Arial"/>
-          <w:b/>
-          <w:bCs/>
-          <w:color w:val="000000"/>
-          <w:sz w:val="48"/>
-          <w:szCs w:val="28"/>
-        </w:rPr>
-        <w:t xml:space="preserve"> La voz del río Suárez</w:t>
+        <w:t>radio La voz del río Suárez</w:t>
       </w:r>
     </w:p>
     <w:p>
@@ -1273,8 +1260,10 @@
           <w:rFonts w:cs="Arial"/>
           <w:noProof/>
         </w:rPr>
-        <w:t>6</w:t>
-      </w:r>
+        <w:t>17</w:t>
+      </w:r>
+      <w:bookmarkStart w:id="0" w:name="_GoBack"/>
+      <w:bookmarkEnd w:id="0"/>
     </w:p>
     <w:p>
       <w:pPr>
@@ -1463,7 +1452,7 @@
       <w:pPr>
         <w:pStyle w:val="Ttulo1"/>
       </w:pPr>
-      <w:bookmarkStart w:id="0" w:name="_Toc8956028"/>
+      <w:bookmarkStart w:id="1" w:name="_Toc8956028"/>
       <w:r>
         <w:lastRenderedPageBreak/>
         <w:t>I</w:t>
@@ -1471,7 +1460,7 @@
       <w:r>
         <w:t>nformación del Proyecto</w:t>
       </w:r>
-      <w:bookmarkEnd w:id="0"/>
+      <w:bookmarkEnd w:id="1"/>
     </w:p>
     <w:tbl>
       <w:tblPr>
@@ -1712,39 +1701,8 @@
                 <w:szCs w:val="24"/>
                 <w:lang w:eastAsia="es-VE"/>
               </w:rPr>
-              <w:t xml:space="preserve">Francisco </w:t>
+              <w:t>Francisco Hector Fonseca Leuro</w:t>
             </w:r>
-            <w:proofErr w:type="spellStart"/>
-            <w:r>
-              <w:rPr>
-                <w:rFonts w:eastAsia="Times New Roman" w:cs="Arial"/>
-                <w:color w:val="000000"/>
-                <w:szCs w:val="24"/>
-                <w:lang w:eastAsia="es-VE"/>
-              </w:rPr>
-              <w:t>Hector</w:t>
-            </w:r>
-            <w:proofErr w:type="spellEnd"/>
-            <w:r>
-              <w:rPr>
-                <w:rFonts w:eastAsia="Times New Roman" w:cs="Arial"/>
-                <w:color w:val="000000"/>
-                <w:szCs w:val="24"/>
-                <w:lang w:eastAsia="es-VE"/>
-              </w:rPr>
-              <w:t xml:space="preserve"> Fonseca </w:t>
-            </w:r>
-            <w:proofErr w:type="spellStart"/>
-            <w:r>
-              <w:rPr>
-                <w:rFonts w:eastAsia="Times New Roman" w:cs="Arial"/>
-                <w:color w:val="000000"/>
-                <w:szCs w:val="24"/>
-                <w:lang w:eastAsia="es-VE"/>
-              </w:rPr>
-              <w:t>Leuro</w:t>
-            </w:r>
-            <w:proofErr w:type="spellEnd"/>
           </w:p>
         </w:tc>
       </w:tr>
@@ -1797,39 +1755,8 @@
                 <w:szCs w:val="24"/>
                 <w:lang w:eastAsia="es-VE"/>
               </w:rPr>
-              <w:t xml:space="preserve">Francisco </w:t>
+              <w:t>Francisco Hector Fonseca Leuro</w:t>
             </w:r>
-            <w:proofErr w:type="spellStart"/>
-            <w:r>
-              <w:rPr>
-                <w:rFonts w:eastAsia="Times New Roman" w:cs="Arial"/>
-                <w:color w:val="000000"/>
-                <w:szCs w:val="24"/>
-                <w:lang w:eastAsia="es-VE"/>
-              </w:rPr>
-              <w:t>Hector</w:t>
-            </w:r>
-            <w:proofErr w:type="spellEnd"/>
-            <w:r>
-              <w:rPr>
-                <w:rFonts w:eastAsia="Times New Roman" w:cs="Arial"/>
-                <w:color w:val="000000"/>
-                <w:szCs w:val="24"/>
-                <w:lang w:eastAsia="es-VE"/>
-              </w:rPr>
-              <w:t xml:space="preserve"> Fonseca </w:t>
-            </w:r>
-            <w:proofErr w:type="spellStart"/>
-            <w:r>
-              <w:rPr>
-                <w:rFonts w:eastAsia="Times New Roman" w:cs="Arial"/>
-                <w:color w:val="000000"/>
-                <w:szCs w:val="24"/>
-                <w:lang w:eastAsia="es-VE"/>
-              </w:rPr>
-              <w:t>Leuro</w:t>
-            </w:r>
-            <w:proofErr w:type="spellEnd"/>
           </w:p>
         </w:tc>
       </w:tr>
@@ -1875,7 +1802,6 @@
                 <w:lang w:eastAsia="es-VE"/>
               </w:rPr>
             </w:pPr>
-            <w:proofErr w:type="spellStart"/>
             <w:r>
               <w:rPr>
                 <w:rFonts w:eastAsia="Times New Roman" w:cs="Arial"/>
@@ -1883,37 +1809,7 @@
                 <w:szCs w:val="24"/>
                 <w:lang w:eastAsia="es-VE"/>
               </w:rPr>
-              <w:t>Jhonatan</w:t>
-            </w:r>
-            <w:proofErr w:type="spellEnd"/>
-            <w:r>
-              <w:rPr>
-                <w:rFonts w:eastAsia="Times New Roman" w:cs="Arial"/>
-                <w:color w:val="000000"/>
-                <w:szCs w:val="24"/>
-                <w:lang w:eastAsia="es-VE"/>
-              </w:rPr>
-              <w:t xml:space="preserve"> Estiven </w:t>
-            </w:r>
-            <w:proofErr w:type="spellStart"/>
-            <w:r>
-              <w:rPr>
-                <w:rFonts w:eastAsia="Times New Roman" w:cs="Arial"/>
-                <w:color w:val="000000"/>
-                <w:szCs w:val="24"/>
-                <w:lang w:eastAsia="es-VE"/>
-              </w:rPr>
-              <w:t>Jhoseft</w:t>
-            </w:r>
-            <w:proofErr w:type="spellEnd"/>
-            <w:r>
-              <w:rPr>
-                <w:rFonts w:eastAsia="Times New Roman" w:cs="Arial"/>
-                <w:color w:val="000000"/>
-                <w:szCs w:val="24"/>
-                <w:lang w:eastAsia="es-VE"/>
-              </w:rPr>
-              <w:t xml:space="preserve"> Rocha Fonseca</w:t>
+              <w:t>Jhonatan Estiven Jhoseft Rocha Fonseca</w:t>
             </w:r>
           </w:p>
         </w:tc>
@@ -2984,14 +2880,12 @@
         <w:lastRenderedPageBreak/>
         <w:t xml:space="preserve">RF_010 Clasificar tipo solicitud </w:t>
       </w:r>
-      <w:proofErr w:type="spellStart"/>
       <w:r>
         <w:rPr>
           <w:rFonts w:ascii="Arial" w:hAnsi="Arial" w:cs="Arial"/>
         </w:rPr>
         <w:t>qrs</w:t>
       </w:r>
-      <w:proofErr w:type="spellEnd"/>
     </w:p>
     <w:p>
       <w:pPr>
@@ -3067,14 +2961,12 @@
         </w:rPr>
         <w:t xml:space="preserve">RF_011 Realizar solicitud </w:t>
       </w:r>
-      <w:proofErr w:type="spellStart"/>
       <w:r>
         <w:rPr>
           <w:rFonts w:ascii="Arial" w:hAnsi="Arial" w:cs="Arial"/>
         </w:rPr>
         <w:t>qrs</w:t>
       </w:r>
-      <w:proofErr w:type="spellEnd"/>
     </w:p>
     <w:p>
       <w:pPr>
@@ -3248,8 +3140,8 @@
         </w:rPr>
         <w:drawing>
           <wp:inline distT="0" distB="0" distL="0" distR="0">
-            <wp:extent cx="5612130" cy="2999162"/>
-            <wp:effectExtent l="0" t="0" r="7620" b="0"/>
+            <wp:extent cx="5079695" cy="2714625"/>
+            <wp:effectExtent l="0" t="0" r="6985" b="0"/>
             <wp:docPr id="16" name="Imagen 16" descr="C:\Users\Asus\Desktop\img casos\12.png"/>
             <wp:cNvGraphicFramePr>
               <a:graphicFrameLocks xmlns:a="http://schemas.openxmlformats.org/drawingml/2006/main" noChangeAspect="1"/>
@@ -3279,7 +3171,7 @@
                   <pic:spPr bwMode="auto">
                     <a:xfrm>
                       <a:off x="0" y="0"/>
-                      <a:ext cx="5612130" cy="2999162"/>
+                      <a:ext cx="5082390" cy="2716065"/>
                     </a:xfrm>
                     <a:prstGeom prst="rect">
                       <a:avLst/>
@@ -3443,7 +3335,6 @@
         <w:rPr>
           <w:rFonts w:ascii="Arial" w:hAnsi="Arial" w:cs="Arial"/>
         </w:rPr>
-        <w:lastRenderedPageBreak/>
         <w:t>RF_014</w:t>
       </w:r>
       <w:r>
@@ -3477,6 +3368,7 @@
           <w:noProof/>
           <w:lang w:eastAsia="es-CO"/>
         </w:rPr>
+        <w:lastRenderedPageBreak/>
         <w:drawing>
           <wp:inline distT="0" distB="0" distL="0" distR="0">
             <wp:extent cx="4391025" cy="2524125"/>
@@ -3693,7 +3585,6 @@
         <w:rPr>
           <w:rFonts w:ascii="Arial" w:hAnsi="Arial" w:cs="Arial"/>
         </w:rPr>
-        <w:lastRenderedPageBreak/>
         <w:t>RF_016</w:t>
       </w:r>
       <w:r>
@@ -3727,6 +3618,7 @@
           <w:noProof/>
           <w:lang w:eastAsia="es-CO"/>
         </w:rPr>
+        <w:lastRenderedPageBreak/>
         <w:drawing>
           <wp:inline distT="0" distB="0" distL="0" distR="0">
             <wp:extent cx="3897664" cy="2752725"/>
@@ -3937,7 +3829,6 @@
         <w:rPr>
           <w:rFonts w:ascii="Arial" w:hAnsi="Arial" w:cs="Arial"/>
         </w:rPr>
-        <w:lastRenderedPageBreak/>
         <w:t>RF_018</w:t>
       </w:r>
       <w:r>
@@ -3965,6 +3856,7 @@
           <w:noProof/>
           <w:lang w:eastAsia="es-CO"/>
         </w:rPr>
+        <w:lastRenderedPageBreak/>
         <w:drawing>
           <wp:inline distT="0" distB="0" distL="0" distR="0">
             <wp:extent cx="4259814" cy="2276475"/>
@@ -4442,7 +4334,6 @@
         <w:rPr>
           <w:rFonts w:ascii="Arial" w:hAnsi="Arial" w:cs="Arial"/>
         </w:rPr>
-        <w:lastRenderedPageBreak/>
         <w:t>RF_02</w:t>
       </w:r>
       <w:r>
@@ -4476,6 +4367,7 @@
           <w:noProof/>
           <w:lang w:eastAsia="es-CO"/>
         </w:rPr>
+        <w:lastRenderedPageBreak/>
         <w:drawing>
           <wp:inline distT="0" distB="0" distL="0" distR="0">
             <wp:extent cx="3898934" cy="2133600"/>
@@ -4661,7 +4553,6 @@
         <w:pStyle w:val="Ttulo2"/>
       </w:pPr>
       <w:r>
-        <w:lastRenderedPageBreak/>
         <w:t xml:space="preserve">Requisitos de usuario </w:t>
       </w:r>
       <w:r>
@@ -4699,6 +4590,7 @@
           <w:noProof/>
           <w:lang w:eastAsia="es-CO"/>
         </w:rPr>
+        <w:lastRenderedPageBreak/>
         <w:drawing>
           <wp:inline distT="0" distB="0" distL="0" distR="0" wp14:anchorId="7787A5E5" wp14:editId="29F42C37">
             <wp:extent cx="5009586" cy="2581275"/>
@@ -4979,8 +4871,147 @@
       </w:r>
     </w:p>
     <w:p>
-      <w:bookmarkStart w:id="1" w:name="_GoBack"/>
-      <w:bookmarkEnd w:id="1"/>
+      <w:r>
+        <w:rPr>
+          <w:noProof/>
+          <w:lang w:eastAsia="es-CO"/>
+        </w:rPr>
+        <w:drawing>
+          <wp:inline distT="0" distB="0" distL="0" distR="0">
+            <wp:extent cx="4229647" cy="2314575"/>
+            <wp:effectExtent l="0" t="0" r="0" b="0"/>
+            <wp:docPr id="32" name="Imagen 32" descr="C:\Users\Asus\Desktop\img casos\28.png"/>
+            <wp:cNvGraphicFramePr>
+              <a:graphicFrameLocks xmlns:a="http://schemas.openxmlformats.org/drawingml/2006/main" noChangeAspect="1"/>
+            </wp:cNvGraphicFramePr>
+            <a:graphic xmlns:a="http://schemas.openxmlformats.org/drawingml/2006/main">
+              <a:graphicData uri="http://schemas.openxmlformats.org/drawingml/2006/picture">
+                <pic:pic xmlns:pic="http://schemas.openxmlformats.org/drawingml/2006/picture">
+                  <pic:nvPicPr>
+                    <pic:cNvPr id="0" name="Picture 27" descr="C:\Users\Asus\Desktop\img casos\28.png"/>
+                    <pic:cNvPicPr>
+                      <a:picLocks noChangeAspect="1" noChangeArrowheads="1"/>
+                    </pic:cNvPicPr>
+                  </pic:nvPicPr>
+                  <pic:blipFill>
+                    <a:blip r:embed="rId25">
+                      <a:extLst>
+                        <a:ext uri="{28A0092B-C50C-407E-A947-70E740481C1C}">
+                          <a14:useLocalDpi xmlns:a14="http://schemas.microsoft.com/office/drawing/2010/main" val="0"/>
+                        </a:ext>
+                      </a:extLst>
+                    </a:blip>
+                    <a:srcRect/>
+                    <a:stretch>
+                      <a:fillRect/>
+                    </a:stretch>
+                  </pic:blipFill>
+                  <pic:spPr bwMode="auto">
+                    <a:xfrm>
+                      <a:off x="0" y="0"/>
+                      <a:ext cx="4239033" cy="2319711"/>
+                    </a:xfrm>
+                    <a:prstGeom prst="rect">
+                      <a:avLst/>
+                    </a:prstGeom>
+                    <a:noFill/>
+                    <a:ln>
+                      <a:noFill/>
+                    </a:ln>
+                  </pic:spPr>
+                </pic:pic>
+              </a:graphicData>
+            </a:graphic>
+          </wp:inline>
+        </w:drawing>
+      </w:r>
+    </w:p>
+    <w:p>
+      <w:pPr>
+        <w:rPr>
+          <w:rFonts w:ascii="Arial" w:hAnsi="Arial" w:cs="Arial"/>
+        </w:rPr>
+      </w:pPr>
+      <w:r>
+        <w:rPr>
+          <w:rFonts w:ascii="Arial" w:hAnsi="Arial" w:cs="Arial"/>
+        </w:rPr>
+        <w:t>RF_029</w:t>
+      </w:r>
+      <w:r>
+        <w:rPr>
+          <w:rFonts w:ascii="Arial" w:hAnsi="Arial" w:cs="Arial"/>
+        </w:rPr>
+        <w:t xml:space="preserve"> </w:t>
+      </w:r>
+      <w:r>
+        <w:rPr>
+          <w:rFonts w:ascii="Arial" w:hAnsi="Arial" w:cs="Arial"/>
+        </w:rPr>
+        <w:t xml:space="preserve">Confirmar cuña </w:t>
+      </w:r>
+      <w:r>
+        <w:rPr>
+          <w:rFonts w:ascii="Arial" w:hAnsi="Arial" w:cs="Arial"/>
+        </w:rPr>
+        <w:t>realizada</w:t>
+      </w:r>
+    </w:p>
+    <w:p>
+      <w:r>
+        <w:rPr>
+          <w:noProof/>
+          <w:lang w:eastAsia="es-CO"/>
+        </w:rPr>
+        <w:drawing>
+          <wp:inline distT="0" distB="0" distL="0" distR="0">
+            <wp:extent cx="4316677" cy="2362200"/>
+            <wp:effectExtent l="0" t="0" r="8255" b="0"/>
+            <wp:docPr id="33" name="Imagen 33" descr="C:\Users\Asus\Desktop\img casos\29.png"/>
+            <wp:cNvGraphicFramePr>
+              <a:graphicFrameLocks xmlns:a="http://schemas.openxmlformats.org/drawingml/2006/main" noChangeAspect="1"/>
+            </wp:cNvGraphicFramePr>
+            <a:graphic xmlns:a="http://schemas.openxmlformats.org/drawingml/2006/main">
+              <a:graphicData uri="http://schemas.openxmlformats.org/drawingml/2006/picture">
+                <pic:pic xmlns:pic="http://schemas.openxmlformats.org/drawingml/2006/picture">
+                  <pic:nvPicPr>
+                    <pic:cNvPr id="0" name="Picture 28" descr="C:\Users\Asus\Desktop\img casos\29.png"/>
+                    <pic:cNvPicPr>
+                      <a:picLocks noChangeAspect="1" noChangeArrowheads="1"/>
+                    </pic:cNvPicPr>
+                  </pic:nvPicPr>
+                  <pic:blipFill>
+                    <a:blip r:embed="rId26">
+                      <a:extLst>
+                        <a:ext uri="{28A0092B-C50C-407E-A947-70E740481C1C}">
+                          <a14:useLocalDpi xmlns:a14="http://schemas.microsoft.com/office/drawing/2010/main" val="0"/>
+                        </a:ext>
+                      </a:extLst>
+                    </a:blip>
+                    <a:srcRect/>
+                    <a:stretch>
+                      <a:fillRect/>
+                    </a:stretch>
+                  </pic:blipFill>
+                  <pic:spPr bwMode="auto">
+                    <a:xfrm>
+                      <a:off x="0" y="0"/>
+                      <a:ext cx="4322255" cy="2365252"/>
+                    </a:xfrm>
+                    <a:prstGeom prst="rect">
+                      <a:avLst/>
+                    </a:prstGeom>
+                    <a:noFill/>
+                    <a:ln>
+                      <a:noFill/>
+                    </a:ln>
+                  </pic:spPr>
+                </pic:pic>
+              </a:graphicData>
+            </a:graphic>
+          </wp:inline>
+        </w:drawing>
+      </w:r>
     </w:p>
     <w:p>
       <w:pPr>
@@ -4989,17 +5020,26 @@
           <w:lang w:val="es-CO"/>
         </w:rPr>
       </w:pPr>
-      <w:r>
+    </w:p>
+    <w:p>
+      <w:pPr>
+        <w:pStyle w:val="Ttulo1"/>
         <w:rPr>
           <w:lang w:val="es-CO"/>
         </w:rPr>
+      </w:pPr>
+      <w:r>
+        <w:rPr>
+          <w:lang w:val="es-CO"/>
+        </w:rPr>
+        <w:lastRenderedPageBreak/>
         <w:t>Anexos</w:t>
       </w:r>
     </w:p>
     <w:p/>
     <w:sectPr>
-      <w:headerReference w:type="default" r:id="rId25"/>
-      <w:footerReference w:type="default" r:id="rId26"/>
+      <w:headerReference w:type="default" r:id="rId27"/>
+      <w:footerReference w:type="default" r:id="rId28"/>
       <w:pgSz w:w="12240" w:h="15840"/>
       <w:pgMar w:top="1417" w:right="1701" w:bottom="1417" w:left="1701" w:header="708" w:footer="708" w:gutter="0"/>
       <w:cols w:space="708"/>
@@ -5060,7 +5100,7 @@
         <w:szCs w:val="20"/>
         <w:lang w:val="es-VE"/>
       </w:rPr>
-      <w:t>15</w:t>
+      <w:t>17</w:t>
     </w:r>
     <w:r>
       <w:rPr>
@@ -5267,7 +5307,7 @@
         </mc:Choice>
         <mc:Fallback>
           <w:pict>
-            <v:rect w14:anchorId="24C54341" id="Rectángulo 3" o:spid="_x0000_s1026" style="position:absolute;margin-left:-5.25pt;margin-top:5.9pt;width:450.6pt;height:12.8pt;z-index:251659264;visibility:visible;mso-wrap-style:square;mso-width-percent:0;mso-height-percent:0;mso-wrap-distance-left:9pt;mso-wrap-distance-top:0;mso-wrap-distance-right:9pt;mso-wrap-distance-bottom:0;mso-position-horizontal:absolute;mso-position-horizontal-relative:text;mso-position-vertical:absolute;mso-position-vertical-relative:text;mso-width-percent:0;mso-height-percent:0;mso-width-relative:page;mso-height-relative:page;v-text-anchor:top" o:gfxdata="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" fillcolor="#4f81bd" strokecolor="#f2f2f2" strokeweight="3pt">
+            <v:rect w14:anchorId="32BC9B09" id="Rectángulo 3" o:spid="_x0000_s1026" style="position:absolute;margin-left:-5.25pt;margin-top:5.9pt;width:450.6pt;height:12.8pt;z-index:251659264;visibility:visible;mso-wrap-style:square;mso-width-percent:0;mso-height-percent:0;mso-wrap-distance-left:9pt;mso-wrap-distance-top:0;mso-wrap-distance-right:9pt;mso-wrap-distance-bottom:0;mso-position-horizontal:absolute;mso-position-horizontal-relative:text;mso-position-vertical:absolute;mso-position-vertical-relative:text;mso-width-percent:0;mso-height-percent:0;mso-width-relative:page;mso-height-relative:page;v-text-anchor:top" o:gfxdata="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" fillcolor="#4f81bd" strokecolor="#f2f2f2" strokeweight="3pt">
               <v:shadow on="t" color="#243f60" opacity=".5" offset="1pt"/>
             </v:rect>
           </w:pict>

</xml_diff>

<commit_message>
se realizaron los cambios para los diagramas de casos de uso y se cambio el encabezado
</commit_message>
<xml_diff>
--- a/Documentos/02 Requisitos/005 ESP_DCDU_WRRS.docx
+++ b/Documentos/02 Requisitos/005 ESP_DCDU_WRRS.docx
@@ -142,7 +142,7 @@
           <w:szCs w:val="48"/>
           <w:lang w:eastAsia="es-VE"/>
         </w:rPr>
-        <w:t>Casos de uso para</w:t>
+        <w:t xml:space="preserve">Diagramas de </w:t>
       </w:r>
       <w:r>
         <w:rPr>
@@ -152,7 +152,7 @@
           <w:szCs w:val="48"/>
           <w:lang w:eastAsia="es-VE"/>
         </w:rPr>
-        <w:t xml:space="preserve"> requisitos</w:t>
+        <w:t>Casos de uso para</w:t>
       </w:r>
       <w:r>
         <w:rPr>
@@ -162,7 +162,7 @@
           <w:szCs w:val="48"/>
           <w:lang w:eastAsia="es-VE"/>
         </w:rPr>
-        <w:t xml:space="preserve">  f</w:t>
+        <w:t xml:space="preserve"> requisitos</w:t>
       </w:r>
       <w:r>
         <w:rPr>
@@ -172,7 +172,7 @@
           <w:szCs w:val="48"/>
           <w:lang w:eastAsia="es-VE"/>
         </w:rPr>
-        <w:t>uncionales</w:t>
+        <w:t xml:space="preserve">  f</w:t>
       </w:r>
       <w:r>
         <w:rPr>
@@ -182,7 +182,7 @@
           <w:szCs w:val="48"/>
           <w:lang w:eastAsia="es-VE"/>
         </w:rPr>
-        <w:t xml:space="preserve"> </w:t>
+        <w:t xml:space="preserve">uncionales </w:t>
       </w:r>
     </w:p>
     <w:p>
@@ -262,20 +262,6 @@
         </w:rPr>
         <w:t>Versión: 1.0</w:t>
       </w:r>
-    </w:p>
-    <w:p>
-      <w:pPr>
-        <w:rPr>
-          <w:rFonts w:ascii="Arial" w:hAnsi="Arial" w:cs="Arial"/>
-        </w:rPr>
-      </w:pPr>
-    </w:p>
-    <w:p>
-      <w:pPr>
-        <w:rPr>
-          <w:rFonts w:ascii="Arial" w:hAnsi="Arial" w:cs="Arial"/>
-        </w:rPr>
-      </w:pPr>
     </w:p>
     <w:p>
       <w:pPr>
@@ -404,7 +390,6 @@
                 <w:szCs w:val="24"/>
                 <w:lang w:val="es-VE" w:eastAsia="es-VE"/>
               </w:rPr>
-              <w:lastRenderedPageBreak/>
               <w:t>Autor de la revisión</w:t>
             </w:r>
           </w:p>
@@ -1051,10 +1036,7 @@
           <w:lang w:eastAsia="es-VE"/>
         </w:rPr>
       </w:pPr>
-    </w:p>
-    <w:p>
-      <w:pPr>
-        <w:spacing w:after="0" w:line="240" w:lineRule="auto"/>
+      <w:r>
         <w:rPr>
           <w:rFonts w:ascii="Arial" w:eastAsia="Times New Roman" w:hAnsi="Arial" w:cs="Arial"/>
           <w:b/>
@@ -1063,55 +1045,6 @@
           <w:szCs w:val="32"/>
           <w:lang w:eastAsia="es-VE"/>
         </w:rPr>
-      </w:pPr>
-    </w:p>
-    <w:p>
-      <w:pPr>
-        <w:spacing w:after="0" w:line="240" w:lineRule="auto"/>
-        <w:rPr>
-          <w:rFonts w:ascii="Arial" w:eastAsia="Times New Roman" w:hAnsi="Arial" w:cs="Arial"/>
-          <w:b/>
-          <w:color w:val="365F91"/>
-          <w:sz w:val="32"/>
-          <w:szCs w:val="32"/>
-          <w:lang w:eastAsia="es-VE"/>
-        </w:rPr>
-      </w:pPr>
-    </w:p>
-    <w:p>
-      <w:pPr>
-        <w:spacing w:after="0" w:line="240" w:lineRule="auto"/>
-        <w:rPr>
-          <w:rFonts w:ascii="Arial" w:eastAsia="Times New Roman" w:hAnsi="Arial" w:cs="Arial"/>
-          <w:b/>
-          <w:color w:val="365F91"/>
-          <w:sz w:val="32"/>
-          <w:szCs w:val="32"/>
-          <w:lang w:eastAsia="es-VE"/>
-        </w:rPr>
-      </w:pPr>
-    </w:p>
-    <w:p>
-      <w:pPr>
-        <w:spacing w:after="0" w:line="240" w:lineRule="auto"/>
-        <w:rPr>
-          <w:rFonts w:ascii="Arial" w:eastAsia="Times New Roman" w:hAnsi="Arial" w:cs="Arial"/>
-          <w:b/>
-          <w:color w:val="365F91"/>
-          <w:sz w:val="32"/>
-          <w:szCs w:val="32"/>
-          <w:lang w:eastAsia="es-VE"/>
-        </w:rPr>
-      </w:pPr>
-      <w:r>
-        <w:rPr>
-          <w:rFonts w:ascii="Arial" w:eastAsia="Times New Roman" w:hAnsi="Arial" w:cs="Arial"/>
-          <w:b/>
-          <w:color w:val="365F91"/>
-          <w:sz w:val="32"/>
-          <w:szCs w:val="32"/>
-          <w:lang w:eastAsia="es-VE"/>
-        </w:rPr>
         <w:lastRenderedPageBreak/>
         <w:t>Tabla de contenido</w:t>
       </w:r>
@@ -1260,7 +1193,7 @@
           <w:rFonts w:cs="Arial"/>
           <w:noProof/>
         </w:rPr>
-        <w:t>17</w:t>
+        <w:t>12</w:t>
       </w:r>
       <w:bookmarkStart w:id="0" w:name="_GoBack"/>
       <w:bookmarkEnd w:id="0"/>
@@ -1454,7 +1387,6 @@
       </w:pPr>
       <w:bookmarkStart w:id="1" w:name="_Toc8956028"/>
       <w:r>
-        <w:lastRenderedPageBreak/>
         <w:t>I</w:t>
       </w:r>
       <w:r>
@@ -1899,9 +1831,9 @@
         </w:rPr>
         <w:drawing>
           <wp:inline distT="0" distB="0" distL="0" distR="0">
-            <wp:extent cx="4543425" cy="2341077"/>
-            <wp:effectExtent l="0" t="0" r="0" b="2540"/>
-            <wp:docPr id="1" name="Imagen 1" descr="C:\Users\Asus\Desktop\img casos\1.png"/>
+            <wp:extent cx="3282723" cy="1838325"/>
+            <wp:effectExtent l="0" t="0" r="0" b="0"/>
+            <wp:docPr id="2" name="Imagen 2" descr="C:\Users\Asus\Desktop\imgs\1.png"/>
             <wp:cNvGraphicFramePr>
               <a:graphicFrameLocks xmlns:a="http://schemas.openxmlformats.org/drawingml/2006/main" noChangeAspect="1"/>
             </wp:cNvGraphicFramePr>
@@ -1909,13 +1841,13 @@
               <a:graphicData uri="http://schemas.openxmlformats.org/drawingml/2006/picture">
                 <pic:pic xmlns:pic="http://schemas.openxmlformats.org/drawingml/2006/picture">
                   <pic:nvPicPr>
-                    <pic:cNvPr id="0" name="Picture 1" descr="C:\Users\Asus\Desktop\img casos\1.png"/>
+                    <pic:cNvPr id="0" name="Picture 1" descr="C:\Users\Asus\Desktop\imgs\1.png"/>
                     <pic:cNvPicPr>
                       <a:picLocks noChangeAspect="1" noChangeArrowheads="1"/>
                     </pic:cNvPicPr>
                   </pic:nvPicPr>
                   <pic:blipFill>
-                    <a:blip r:embed="rId4">
+                    <a:blip r:embed="rId6" cstate="print">
                       <a:extLst>
                         <a:ext uri="{28A0092B-C50C-407E-A947-70E740481C1C}">
                           <a14:useLocalDpi xmlns:a14="http://schemas.microsoft.com/office/drawing/2010/main" val="0"/>
@@ -1930,7 +1862,7 @@
                   <pic:spPr bwMode="auto">
                     <a:xfrm>
                       <a:off x="0" y="0"/>
-                      <a:ext cx="4559604" cy="2349414"/>
+                      <a:ext cx="3285301" cy="1839769"/>
                     </a:xfrm>
                     <a:prstGeom prst="rect">
                       <a:avLst/>
@@ -1995,16 +1927,23 @@
       </w:r>
     </w:p>
     <w:p>
-      <w:r>
-        <w:rPr>
+      <w:pPr>
+        <w:rPr>
+          <w:rFonts w:ascii="Arial" w:hAnsi="Arial" w:cs="Arial"/>
+        </w:rPr>
+      </w:pPr>
+      <w:r>
+        <w:rPr>
+          <w:rFonts w:ascii="Arial" w:hAnsi="Arial" w:cs="Arial"/>
           <w:noProof/>
           <w:lang w:eastAsia="es-CO"/>
         </w:rPr>
+        <w:lastRenderedPageBreak/>
         <w:drawing>
           <wp:inline distT="0" distB="0" distL="0" distR="0">
-            <wp:extent cx="4391025" cy="2524125"/>
-            <wp:effectExtent l="0" t="0" r="9525" b="9525"/>
-            <wp:docPr id="5" name="Imagen 5" descr="C:\Users\Asus\Desktop\img casos\2.png"/>
+            <wp:extent cx="3448050" cy="1930908"/>
+            <wp:effectExtent l="0" t="0" r="0" b="0"/>
+            <wp:docPr id="12" name="Imagen 12" descr="C:\Users\Asus\Desktop\imgs\2.png"/>
             <wp:cNvGraphicFramePr>
               <a:graphicFrameLocks xmlns:a="http://schemas.openxmlformats.org/drawingml/2006/main" noChangeAspect="1"/>
             </wp:cNvGraphicFramePr>
@@ -2012,207 +1951,7 @@
               <a:graphicData uri="http://schemas.openxmlformats.org/drawingml/2006/picture">
                 <pic:pic xmlns:pic="http://schemas.openxmlformats.org/drawingml/2006/picture">
                   <pic:nvPicPr>
-                    <pic:cNvPr id="0" name="Picture 3" descr="C:\Users\Asus\Desktop\img casos\2.png"/>
-                    <pic:cNvPicPr>
-                      <a:picLocks noChangeAspect="1" noChangeArrowheads="1"/>
-                    </pic:cNvPicPr>
-                  </pic:nvPicPr>
-                  <pic:blipFill>
-                    <a:blip r:embed="rId5">
-                      <a:extLst>
-                        <a:ext uri="{28A0092B-C50C-407E-A947-70E740481C1C}">
-                          <a14:useLocalDpi xmlns:a14="http://schemas.microsoft.com/office/drawing/2010/main" val="0"/>
-                        </a:ext>
-                      </a:extLst>
-                    </a:blip>
-                    <a:srcRect/>
-                    <a:stretch>
-                      <a:fillRect/>
-                    </a:stretch>
-                  </pic:blipFill>
-                  <pic:spPr bwMode="auto">
-                    <a:xfrm>
-                      <a:off x="0" y="0"/>
-                      <a:ext cx="4391025" cy="2524125"/>
-                    </a:xfrm>
-                    <a:prstGeom prst="rect">
-                      <a:avLst/>
-                    </a:prstGeom>
-                    <a:noFill/>
-                    <a:ln>
-                      <a:noFill/>
-                    </a:ln>
-                  </pic:spPr>
-                </pic:pic>
-              </a:graphicData>
-            </a:graphic>
-          </wp:inline>
-        </w:drawing>
-      </w:r>
-    </w:p>
-    <w:p/>
-    <w:p>
-      <w:pPr>
-        <w:rPr>
-          <w:rFonts w:ascii="Arial" w:hAnsi="Arial" w:cs="Arial"/>
-        </w:rPr>
-      </w:pPr>
-      <w:r>
-        <w:rPr>
-          <w:rFonts w:ascii="Arial" w:hAnsi="Arial" w:cs="Arial"/>
-          <w:sz w:val="24"/>
-          <w:szCs w:val="24"/>
-        </w:rPr>
-        <w:t>RF_00</w:t>
-      </w:r>
-      <w:r>
-        <w:rPr>
-          <w:rFonts w:ascii="Arial" w:hAnsi="Arial" w:cs="Arial"/>
-          <w:sz w:val="24"/>
-          <w:szCs w:val="24"/>
-        </w:rPr>
-        <w:t xml:space="preserve">3 </w:t>
-      </w:r>
-      <w:r>
-        <w:rPr>
-          <w:rFonts w:ascii="Arial" w:hAnsi="Arial" w:cs="Arial"/>
-        </w:rPr>
-        <w:t xml:space="preserve">Restablecer </w:t>
-      </w:r>
-      <w:r>
-        <w:rPr>
-          <w:rFonts w:ascii="Arial" w:hAnsi="Arial" w:cs="Arial"/>
-        </w:rPr>
-        <w:t>contraseña</w:t>
-      </w:r>
-    </w:p>
-    <w:p>
-      <w:pPr>
-        <w:rPr>
-          <w:rFonts w:ascii="Arial" w:hAnsi="Arial" w:cs="Arial"/>
-        </w:rPr>
-      </w:pPr>
-      <w:r>
-        <w:rPr>
-          <w:rFonts w:ascii="Arial" w:hAnsi="Arial" w:cs="Arial"/>
-          <w:noProof/>
-          <w:lang w:eastAsia="es-CO"/>
-        </w:rPr>
-        <w:drawing>
-          <wp:inline distT="0" distB="0" distL="0" distR="0">
-            <wp:extent cx="4611128" cy="2295525"/>
-            <wp:effectExtent l="0" t="0" r="0" b="0"/>
-            <wp:docPr id="6" name="Imagen 6" descr="C:\Users\Asus\Desktop\img casos\3.png"/>
-            <wp:cNvGraphicFramePr>
-              <a:graphicFrameLocks xmlns:a="http://schemas.openxmlformats.org/drawingml/2006/main" noChangeAspect="1"/>
-            </wp:cNvGraphicFramePr>
-            <a:graphic xmlns:a="http://schemas.openxmlformats.org/drawingml/2006/main">
-              <a:graphicData uri="http://schemas.openxmlformats.org/drawingml/2006/picture">
-                <pic:pic xmlns:pic="http://schemas.openxmlformats.org/drawingml/2006/picture">
-                  <pic:nvPicPr>
-                    <pic:cNvPr id="0" name="Picture 4" descr="C:\Users\Asus\Desktop\img casos\3.png"/>
-                    <pic:cNvPicPr>
-                      <a:picLocks noChangeAspect="1" noChangeArrowheads="1"/>
-                    </pic:cNvPicPr>
-                  </pic:nvPicPr>
-                  <pic:blipFill>
-                    <a:blip r:embed="rId6">
-                      <a:extLst>
-                        <a:ext uri="{28A0092B-C50C-407E-A947-70E740481C1C}">
-                          <a14:useLocalDpi xmlns:a14="http://schemas.microsoft.com/office/drawing/2010/main" val="0"/>
-                        </a:ext>
-                      </a:extLst>
-                    </a:blip>
-                    <a:srcRect/>
-                    <a:stretch>
-                      <a:fillRect/>
-                    </a:stretch>
-                  </pic:blipFill>
-                  <pic:spPr bwMode="auto">
-                    <a:xfrm>
-                      <a:off x="0" y="0"/>
-                      <a:ext cx="4624316" cy="2302090"/>
-                    </a:xfrm>
-                    <a:prstGeom prst="rect">
-                      <a:avLst/>
-                    </a:prstGeom>
-                    <a:noFill/>
-                    <a:ln>
-                      <a:noFill/>
-                    </a:ln>
-                  </pic:spPr>
-                </pic:pic>
-              </a:graphicData>
-            </a:graphic>
-          </wp:inline>
-        </w:drawing>
-      </w:r>
-    </w:p>
-    <w:p>
-      <w:pPr>
-        <w:rPr>
-          <w:rFonts w:ascii="Arial" w:hAnsi="Arial" w:cs="Arial"/>
-          <w:sz w:val="24"/>
-        </w:rPr>
-      </w:pPr>
-      <w:r>
-        <w:rPr>
-          <w:rFonts w:ascii="Arial" w:hAnsi="Arial" w:cs="Arial"/>
-          <w:sz w:val="24"/>
-          <w:szCs w:val="24"/>
-        </w:rPr>
-        <w:t>RF_00</w:t>
-      </w:r>
-      <w:r>
-        <w:rPr>
-          <w:rFonts w:ascii="Arial" w:hAnsi="Arial" w:cs="Arial"/>
-          <w:sz w:val="24"/>
-          <w:szCs w:val="24"/>
-        </w:rPr>
-        <w:t xml:space="preserve">4 </w:t>
-      </w:r>
-      <w:r>
-        <w:rPr>
-          <w:rFonts w:ascii="Arial" w:hAnsi="Arial" w:cs="Arial"/>
-          <w:sz w:val="24"/>
-        </w:rPr>
-        <w:t xml:space="preserve">Solicitar emisión de cuña </w:t>
-      </w:r>
-      <w:r>
-        <w:rPr>
-          <w:rFonts w:ascii="Arial" w:hAnsi="Arial" w:cs="Arial"/>
-          <w:sz w:val="24"/>
-        </w:rPr>
-        <w:t>radial</w:t>
-      </w:r>
-    </w:p>
-    <w:p>
-      <w:pPr>
-        <w:rPr>
-          <w:rFonts w:ascii="Arial" w:hAnsi="Arial" w:cs="Arial"/>
-          <w:sz w:val="24"/>
-        </w:rPr>
-      </w:pPr>
-      <w:r>
-        <w:rPr>
-          <w:rFonts w:ascii="Arial" w:hAnsi="Arial" w:cs="Arial"/>
-          <w:noProof/>
-          <w:sz w:val="24"/>
-          <w:lang w:eastAsia="es-CO"/>
-        </w:rPr>
-        <w:drawing>
-          <wp:inline distT="0" distB="0" distL="0" distR="0">
-            <wp:extent cx="4517571" cy="2371725"/>
-            <wp:effectExtent l="0" t="0" r="0" b="0"/>
-            <wp:docPr id="7" name="Imagen 7" descr="C:\Users\Asus\Desktop\img casos\4.png"/>
-            <wp:cNvGraphicFramePr>
-              <a:graphicFrameLocks xmlns:a="http://schemas.openxmlformats.org/drawingml/2006/main" noChangeAspect="1"/>
-            </wp:cNvGraphicFramePr>
-            <a:graphic xmlns:a="http://schemas.openxmlformats.org/drawingml/2006/main">
-              <a:graphicData uri="http://schemas.openxmlformats.org/drawingml/2006/picture">
-                <pic:pic xmlns:pic="http://schemas.openxmlformats.org/drawingml/2006/picture">
-                  <pic:nvPicPr>
-                    <pic:cNvPr id="0" name="Picture 5" descr="C:\Users\Asus\Desktop\img casos\4.png"/>
+                    <pic:cNvPr id="0" name="Picture 2" descr="C:\Users\Asus\Desktop\imgs\2.png"/>
                     <pic:cNvPicPr>
                       <a:picLocks noChangeAspect="1" noChangeArrowheads="1"/>
                     </pic:cNvPicPr>
@@ -2233,7 +1972,7 @@
                   <pic:spPr bwMode="auto">
                     <a:xfrm>
                       <a:off x="0" y="0"/>
-                      <a:ext cx="4529982" cy="2378241"/>
+                      <a:ext cx="3466632" cy="1941314"/>
                     </a:xfrm>
                     <a:prstGeom prst="rect">
                       <a:avLst/>
@@ -2263,126 +2002,46 @@
       <w:pPr>
         <w:rPr>
           <w:rFonts w:ascii="Arial" w:hAnsi="Arial" w:cs="Arial"/>
+        </w:rPr>
+      </w:pPr>
+      <w:r>
+        <w:rPr>
+          <w:rFonts w:ascii="Arial" w:hAnsi="Arial" w:cs="Arial"/>
           <w:sz w:val="24"/>
           <w:szCs w:val="24"/>
         </w:rPr>
-      </w:pPr>
-    </w:p>
-    <w:p>
-      <w:pPr>
-        <w:rPr>
-          <w:rFonts w:ascii="Arial" w:hAnsi="Arial" w:cs="Arial"/>
-          <w:sz w:val="24"/>
-          <w:szCs w:val="24"/>
-        </w:rPr>
-      </w:pPr>
-    </w:p>
-    <w:p>
-      <w:pPr>
-        <w:rPr>
-          <w:rFonts w:ascii="Arial" w:hAnsi="Arial" w:cs="Arial"/>
-          <w:sz w:val="24"/>
-          <w:szCs w:val="24"/>
-        </w:rPr>
-      </w:pPr>
-    </w:p>
-    <w:p>
-      <w:pPr>
-        <w:rPr>
-          <w:rFonts w:ascii="Arial" w:hAnsi="Arial" w:cs="Arial"/>
-          <w:sz w:val="24"/>
-          <w:szCs w:val="24"/>
-        </w:rPr>
-      </w:pPr>
-    </w:p>
-    <w:p>
-      <w:pPr>
-        <w:rPr>
-          <w:rFonts w:ascii="Arial" w:hAnsi="Arial" w:cs="Arial"/>
-          <w:sz w:val="24"/>
-          <w:szCs w:val="24"/>
-        </w:rPr>
-      </w:pPr>
-    </w:p>
-    <w:p>
-      <w:pPr>
-        <w:rPr>
-          <w:rFonts w:ascii="Arial" w:hAnsi="Arial" w:cs="Arial"/>
-          <w:sz w:val="24"/>
-          <w:szCs w:val="24"/>
-        </w:rPr>
-      </w:pPr>
-    </w:p>
-    <w:p>
-      <w:pPr>
-        <w:rPr>
-          <w:rFonts w:ascii="Arial" w:hAnsi="Arial" w:cs="Arial"/>
-          <w:sz w:val="24"/>
-          <w:szCs w:val="24"/>
-        </w:rPr>
-      </w:pPr>
-    </w:p>
-    <w:p>
-      <w:pPr>
-        <w:rPr>
-          <w:rFonts w:ascii="Arial" w:hAnsi="Arial" w:cs="Arial"/>
-        </w:rPr>
-      </w:pPr>
-      <w:r>
-        <w:rPr>
-          <w:rFonts w:ascii="Arial" w:hAnsi="Arial" w:cs="Arial"/>
-          <w:sz w:val="24"/>
-          <w:szCs w:val="24"/>
-        </w:rPr>
-        <w:lastRenderedPageBreak/>
-        <w:t>RF_00</w:t>
-      </w:r>
-      <w:r>
-        <w:rPr>
-          <w:rFonts w:ascii="Arial" w:hAnsi="Arial" w:cs="Arial"/>
-          <w:sz w:val="24"/>
-          <w:szCs w:val="24"/>
-        </w:rPr>
-        <w:t>5</w:t>
-      </w:r>
-      <w:r>
-        <w:rPr>
-          <w:rFonts w:ascii="Arial" w:hAnsi="Arial" w:cs="Arial"/>
-          <w:sz w:val="24"/>
-          <w:szCs w:val="24"/>
-        </w:rPr>
-        <w:t xml:space="preserve"> </w:t>
-      </w:r>
-      <w:r>
-        <w:rPr>
-          <w:rFonts w:ascii="Arial" w:hAnsi="Arial" w:cs="Arial"/>
-        </w:rPr>
-        <w:t xml:space="preserve">Mostrar horarios disponibles emisión </w:t>
-      </w:r>
-      <w:r>
-        <w:rPr>
-          <w:rFonts w:ascii="Arial" w:hAnsi="Arial" w:cs="Arial"/>
-        </w:rPr>
-        <w:t>cuña</w:t>
-      </w:r>
-    </w:p>
-    <w:p>
-      <w:pPr>
-        <w:pStyle w:val="Ttulo1"/>
-        <w:rPr>
-          <w:lang w:val="es-CO"/>
-        </w:rPr>
-      </w:pPr>
-      <w:r>
-        <w:rPr>
+        <w:t xml:space="preserve">RF_003 </w:t>
+      </w:r>
+      <w:r>
+        <w:rPr>
+          <w:rFonts w:ascii="Arial" w:hAnsi="Arial" w:cs="Arial"/>
+        </w:rPr>
+        <w:t xml:space="preserve">Restablecer </w:t>
+      </w:r>
+      <w:r>
+        <w:rPr>
+          <w:rFonts w:ascii="Arial" w:hAnsi="Arial" w:cs="Arial"/>
+        </w:rPr>
+        <w:t>contraseña</w:t>
+      </w:r>
+    </w:p>
+    <w:p>
+      <w:pPr>
+        <w:rPr>
+          <w:rFonts w:ascii="Arial" w:hAnsi="Arial" w:cs="Arial"/>
+        </w:rPr>
+      </w:pPr>
+      <w:r>
+        <w:rPr>
+          <w:rFonts w:ascii="Arial" w:hAnsi="Arial" w:cs="Arial"/>
           <w:noProof/>
-          <w:lang w:val="es-CO" w:eastAsia="es-CO"/>
+          <w:lang w:eastAsia="es-CO"/>
         </w:rPr>
         <w:drawing>
           <wp:inline distT="0" distB="0" distL="0" distR="0">
-            <wp:extent cx="4202934" cy="2133600"/>
-            <wp:effectExtent l="0" t="0" r="7620" b="0"/>
-            <wp:docPr id="8" name="Imagen 8" descr="C:\Users\Asus\Desktop\img casos\5.png"/>
+            <wp:extent cx="3503839" cy="1962150"/>
+            <wp:effectExtent l="0" t="0" r="1905" b="0"/>
+            <wp:docPr id="34" name="Imagen 34" descr="C:\Users\Asus\Desktop\imgs\3.png"/>
             <wp:cNvGraphicFramePr>
               <a:graphicFrameLocks xmlns:a="http://schemas.openxmlformats.org/drawingml/2006/main" noChangeAspect="1"/>
             </wp:cNvGraphicFramePr>
@@ -2390,7 +2049,7 @@
               <a:graphicData uri="http://schemas.openxmlformats.org/drawingml/2006/picture">
                 <pic:pic xmlns:pic="http://schemas.openxmlformats.org/drawingml/2006/picture">
                   <pic:nvPicPr>
-                    <pic:cNvPr id="0" name="Picture 6" descr="C:\Users\Asus\Desktop\img casos\5.png"/>
+                    <pic:cNvPr id="0" name="Picture 3" descr="C:\Users\Asus\Desktop\imgs\3.png"/>
                     <pic:cNvPicPr>
                       <a:picLocks noChangeAspect="1" noChangeArrowheads="1"/>
                     </pic:cNvPicPr>
@@ -2411,7 +2070,7 @@
                   <pic:spPr bwMode="auto">
                     <a:xfrm>
                       <a:off x="0" y="0"/>
-                      <a:ext cx="4212914" cy="2138666"/>
+                      <a:ext cx="3514268" cy="1967990"/>
                     </a:xfrm>
                     <a:prstGeom prst="rect">
                       <a:avLst/>
@@ -2432,6 +2091,7 @@
       <w:pPr>
         <w:rPr>
           <w:rFonts w:ascii="Arial" w:hAnsi="Arial" w:cs="Arial"/>
+          <w:sz w:val="24"/>
         </w:rPr>
       </w:pPr>
       <w:r>
@@ -2440,7 +2100,7 @@
           <w:sz w:val="24"/>
           <w:szCs w:val="24"/>
         </w:rPr>
-        <w:t>RF_00</w:t>
+        <w:t xml:space="preserve">RF_004 </w:t>
       </w:r>
       <w:r>
         <w:rPr>
@@ -2448,46 +2108,35 @@
           <w:sz w:val="24"/>
           <w:szCs w:val="24"/>
         </w:rPr>
-        <w:t>6</w:t>
+        <w:t>Simular s</w:t>
       </w:r>
       <w:r>
         <w:rPr>
           <w:rFonts w:ascii="Arial" w:hAnsi="Arial" w:cs="Arial"/>
           <w:sz w:val="24"/>
-          <w:szCs w:val="24"/>
-        </w:rPr>
-        <w:t xml:space="preserve"> </w:t>
-      </w:r>
-      <w:r>
-        <w:rPr>
-          <w:rFonts w:ascii="Arial" w:hAnsi="Arial" w:cs="Arial"/>
-        </w:rPr>
-        <w:t xml:space="preserve">Confirmar registro </w:t>
-      </w:r>
-      <w:r>
-        <w:rPr>
-          <w:rFonts w:ascii="Arial" w:hAnsi="Arial" w:cs="Arial"/>
-        </w:rPr>
-        <w:t>cuña</w:t>
-      </w:r>
-    </w:p>
-    <w:p>
-      <w:pPr>
-        <w:rPr>
-          <w:rFonts w:ascii="Arial" w:hAnsi="Arial" w:cs="Arial"/>
+        </w:rPr>
+        <w:t>olicitar emisión de cuña radial</w:t>
+      </w:r>
+    </w:p>
+    <w:p>
+      <w:pPr>
+        <w:rPr>
+          <w:rFonts w:ascii="Arial" w:hAnsi="Arial" w:cs="Arial"/>
+          <w:sz w:val="24"/>
         </w:rPr>
       </w:pPr>
       <w:r>
         <w:rPr>
           <w:rFonts w:ascii="Arial" w:hAnsi="Arial" w:cs="Arial"/>
           <w:noProof/>
+          <w:sz w:val="24"/>
           <w:lang w:eastAsia="es-CO"/>
         </w:rPr>
         <w:drawing>
           <wp:inline distT="0" distB="0" distL="0" distR="0">
-            <wp:extent cx="4705791" cy="2314575"/>
-            <wp:effectExtent l="0" t="0" r="0" b="0"/>
-            <wp:docPr id="9" name="Imagen 9" descr="C:\Users\Asus\Desktop\img casos\6.png"/>
+            <wp:extent cx="3533775" cy="1978914"/>
+            <wp:effectExtent l="0" t="0" r="0" b="2540"/>
+            <wp:docPr id="35" name="Imagen 35" descr="C:\Users\Asus\Desktop\imgs\4.png"/>
             <wp:cNvGraphicFramePr>
               <a:graphicFrameLocks xmlns:a="http://schemas.openxmlformats.org/drawingml/2006/main" noChangeAspect="1"/>
             </wp:cNvGraphicFramePr>
@@ -2495,7 +2144,7 @@
               <a:graphicData uri="http://schemas.openxmlformats.org/drawingml/2006/picture">
                 <pic:pic xmlns:pic="http://schemas.openxmlformats.org/drawingml/2006/picture">
                   <pic:nvPicPr>
-                    <pic:cNvPr id="0" name="Picture 7" descr="C:\Users\Asus\Desktop\img casos\6.png"/>
+                    <pic:cNvPr id="0" name="Picture 4" descr="C:\Users\Asus\Desktop\imgs\4.png"/>
                     <pic:cNvPicPr>
                       <a:picLocks noChangeAspect="1" noChangeArrowheads="1"/>
                     </pic:cNvPicPr>
@@ -2516,7 +2165,7 @@
                   <pic:spPr bwMode="auto">
                     <a:xfrm>
                       <a:off x="0" y="0"/>
-                      <a:ext cx="4713484" cy="2318359"/>
+                      <a:ext cx="3551302" cy="1988729"/>
                     </a:xfrm>
                     <a:prstGeom prst="rect">
                       <a:avLst/>
@@ -2537,62 +2186,40 @@
       <w:pPr>
         <w:rPr>
           <w:rFonts w:ascii="Arial" w:hAnsi="Arial" w:cs="Arial"/>
-        </w:rPr>
-      </w:pPr>
-      <w:r>
-        <w:rPr>
-          <w:rFonts w:ascii="Arial" w:hAnsi="Arial" w:cs="Arial"/>
           <w:sz w:val="24"/>
           <w:szCs w:val="24"/>
         </w:rPr>
-        <w:t>RF_00</w:t>
-      </w:r>
+      </w:pPr>
+    </w:p>
+    <w:p>
+      <w:pPr>
+        <w:rPr>
+          <w:rFonts w:ascii="Arial" w:hAnsi="Arial" w:cs="Arial"/>
+        </w:rPr>
+      </w:pPr>
       <w:r>
         <w:rPr>
           <w:rFonts w:ascii="Arial" w:hAnsi="Arial" w:cs="Arial"/>
           <w:sz w:val="24"/>
           <w:szCs w:val="24"/>
         </w:rPr>
-        <w:t>7</w:t>
-      </w:r>
-      <w:r>
+        <w:lastRenderedPageBreak/>
+        <w:t xml:space="preserve">RF_005 </w:t>
+      </w:r>
+      <w:r>
+        <w:rPr>
+          <w:rFonts w:ascii="Arial" w:hAnsi="Arial" w:cs="Arial"/>
+        </w:rPr>
+        <w:t>Mostrar horarios disponibles emisión cuña</w:t>
+      </w:r>
+    </w:p>
+    <w:p>
+      <w:pPr>
         <w:rPr>
           <w:rFonts w:ascii="Arial" w:hAnsi="Arial" w:cs="Arial"/>
           <w:sz w:val="24"/>
           <w:szCs w:val="24"/>
         </w:rPr>
-        <w:t xml:space="preserve"> </w:t>
-      </w:r>
-      <w:r>
-        <w:rPr>
-          <w:rFonts w:ascii="Arial" w:hAnsi="Arial" w:cs="Arial"/>
-        </w:rPr>
-        <w:t xml:space="preserve">Visualizar información </w:t>
-      </w:r>
-      <w:r>
-        <w:rPr>
-          <w:rFonts w:ascii="Arial" w:hAnsi="Arial" w:cs="Arial"/>
-        </w:rPr>
-        <w:t>cu</w:t>
-      </w:r>
-      <w:r>
-        <w:rPr>
-          <w:rFonts w:ascii="Arial" w:hAnsi="Arial" w:cs="Arial"/>
-        </w:rPr>
-        <w:t xml:space="preserve">ñas del </w:t>
-      </w:r>
-      <w:r>
-        <w:rPr>
-          <w:rFonts w:ascii="Arial" w:hAnsi="Arial" w:cs="Arial"/>
-        </w:rPr>
-        <w:t>cliente</w:t>
-      </w:r>
-    </w:p>
-    <w:p>
-      <w:pPr>
-        <w:rPr>
-          <w:rFonts w:ascii="Arial" w:hAnsi="Arial" w:cs="Arial"/>
-        </w:rPr>
       </w:pPr>
       <w:r>
         <w:rPr>
@@ -2602,9 +2229,9 @@
         </w:rPr>
         <w:drawing>
           <wp:inline distT="0" distB="0" distL="0" distR="0">
-            <wp:extent cx="4434883" cy="2362200"/>
-            <wp:effectExtent l="0" t="0" r="3810" b="0"/>
-            <wp:docPr id="10" name="Imagen 10" descr="C:\Users\Asus\Desktop\img casos\7.png"/>
+            <wp:extent cx="3867150" cy="2165604"/>
+            <wp:effectExtent l="0" t="0" r="0" b="6350"/>
+            <wp:docPr id="36" name="Imagen 36" descr="C:\Users\Asus\Desktop\imgs\5.png"/>
             <wp:cNvGraphicFramePr>
               <a:graphicFrameLocks xmlns:a="http://schemas.openxmlformats.org/drawingml/2006/main" noChangeAspect="1"/>
             </wp:cNvGraphicFramePr>
@@ -2612,7 +2239,7 @@
               <a:graphicData uri="http://schemas.openxmlformats.org/drawingml/2006/picture">
                 <pic:pic xmlns:pic="http://schemas.openxmlformats.org/drawingml/2006/picture">
                   <pic:nvPicPr>
-                    <pic:cNvPr id="0" name="Picture 8" descr="C:\Users\Asus\Desktop\img casos\7.png"/>
+                    <pic:cNvPr id="0" name="Picture 5" descr="C:\Users\Asus\Desktop\imgs\5.png"/>
                     <pic:cNvPicPr>
                       <a:picLocks noChangeAspect="1" noChangeArrowheads="1"/>
                     </pic:cNvPicPr>
@@ -2633,7 +2260,7 @@
                   <pic:spPr bwMode="auto">
                     <a:xfrm>
                       <a:off x="0" y="0"/>
-                      <a:ext cx="4446193" cy="2368224"/>
+                      <a:ext cx="3875185" cy="2170104"/>
                     </a:xfrm>
                     <a:prstGeom prst="rect">
                       <a:avLst/>
@@ -2654,26 +2281,21 @@
       <w:pPr>
         <w:rPr>
           <w:rFonts w:ascii="Arial" w:hAnsi="Arial" w:cs="Arial"/>
+        </w:rPr>
+      </w:pPr>
+      <w:r>
+        <w:rPr>
+          <w:rFonts w:ascii="Arial" w:hAnsi="Arial" w:cs="Arial"/>
           <w:sz w:val="24"/>
           <w:szCs w:val="24"/>
         </w:rPr>
-      </w:pPr>
-      <w:r>
-        <w:rPr>
-          <w:rFonts w:ascii="Arial" w:hAnsi="Arial" w:cs="Arial"/>
-          <w:sz w:val="24"/>
-          <w:szCs w:val="24"/>
-        </w:rPr>
-        <w:lastRenderedPageBreak/>
-        <w:t>RF_00</w:t>
-      </w:r>
-      <w:r>
-        <w:rPr>
-          <w:rFonts w:ascii="Arial" w:hAnsi="Arial" w:cs="Arial"/>
-          <w:sz w:val="24"/>
-          <w:szCs w:val="24"/>
-        </w:rPr>
-        <w:t xml:space="preserve">8 Detallar información emisión de la cuña </w:t>
+        <w:t xml:space="preserve">RF_006 </w:t>
+      </w:r>
+      <w:r>
+        <w:rPr>
+          <w:rFonts w:ascii="Arial" w:hAnsi="Arial" w:cs="Arial"/>
+        </w:rPr>
+        <w:t>Confirmar registro cuña</w:t>
       </w:r>
     </w:p>
     <w:p>
@@ -2690,9 +2312,9 @@
         </w:rPr>
         <w:drawing>
           <wp:inline distT="0" distB="0" distL="0" distR="0">
-            <wp:extent cx="4514850" cy="3188613"/>
-            <wp:effectExtent l="0" t="0" r="0" b="0"/>
-            <wp:docPr id="11" name="Imagen 11" descr="C:\Users\Asus\Desktop\img casos\8.png"/>
+            <wp:extent cx="3554866" cy="1990725"/>
+            <wp:effectExtent l="0" t="0" r="7620" b="0"/>
+            <wp:docPr id="37" name="Imagen 37" descr="C:\Users\Asus\Desktop\imgs\6.png"/>
             <wp:cNvGraphicFramePr>
               <a:graphicFrameLocks xmlns:a="http://schemas.openxmlformats.org/drawingml/2006/main" noChangeAspect="1"/>
             </wp:cNvGraphicFramePr>
@@ -2700,7 +2322,7 @@
               <a:graphicData uri="http://schemas.openxmlformats.org/drawingml/2006/picture">
                 <pic:pic xmlns:pic="http://schemas.openxmlformats.org/drawingml/2006/picture">
                   <pic:nvPicPr>
-                    <pic:cNvPr id="0" name="Picture 9" descr="C:\Users\Asus\Desktop\img casos\8.png"/>
+                    <pic:cNvPr id="0" name="Picture 6" descr="C:\Users\Asus\Desktop\imgs\6.png"/>
                     <pic:cNvPicPr>
                       <a:picLocks noChangeAspect="1" noChangeArrowheads="1"/>
                     </pic:cNvPicPr>
@@ -2721,7 +2343,7 @@
                   <pic:spPr bwMode="auto">
                     <a:xfrm>
                       <a:off x="0" y="0"/>
-                      <a:ext cx="4523566" cy="3194769"/>
+                      <a:ext cx="3559545" cy="1993345"/>
                     </a:xfrm>
                     <a:prstGeom prst="rect">
                       <a:avLst/>
@@ -2747,20 +2369,16 @@
       <w:r>
         <w:rPr>
           <w:rFonts w:ascii="Arial" w:hAnsi="Arial" w:cs="Arial"/>
-        </w:rPr>
-        <w:t>RF_009</w:t>
-      </w:r>
-      <w:r>
-        <w:rPr>
-          <w:rFonts w:ascii="Arial" w:hAnsi="Arial" w:cs="Arial"/>
-        </w:rPr>
-        <w:t xml:space="preserve"> Diligenciar queja, reclamo o </w:t>
-      </w:r>
-      <w:r>
-        <w:rPr>
-          <w:rFonts w:ascii="Arial" w:hAnsi="Arial" w:cs="Arial"/>
-        </w:rPr>
-        <w:t>sugerencia</w:t>
+          <w:sz w:val="24"/>
+          <w:szCs w:val="24"/>
+        </w:rPr>
+        <w:t xml:space="preserve">RF_007 </w:t>
+      </w:r>
+      <w:r>
+        <w:rPr>
+          <w:rFonts w:ascii="Arial" w:hAnsi="Arial" w:cs="Arial"/>
+        </w:rPr>
+        <w:t>Visualizar información cuñas del cliente</w:t>
       </w:r>
     </w:p>
     <w:p>
@@ -2777,9 +2395,9 @@
         </w:rPr>
         <w:drawing>
           <wp:inline distT="0" distB="0" distL="0" distR="0">
-            <wp:extent cx="4434883" cy="2362200"/>
-            <wp:effectExtent l="0" t="0" r="3810" b="0"/>
-            <wp:docPr id="13" name="Imagen 13" descr="C:\Users\Asus\Desktop\img casos\9.png"/>
+            <wp:extent cx="3609975" cy="2021586"/>
+            <wp:effectExtent l="0" t="0" r="0" b="0"/>
+            <wp:docPr id="38" name="Imagen 38" descr="C:\Users\Asus\Desktop\imgs\7.png"/>
             <wp:cNvGraphicFramePr>
               <a:graphicFrameLocks xmlns:a="http://schemas.openxmlformats.org/drawingml/2006/main" noChangeAspect="1"/>
             </wp:cNvGraphicFramePr>
@@ -2787,7 +2405,7 @@
               <a:graphicData uri="http://schemas.openxmlformats.org/drawingml/2006/picture">
                 <pic:pic xmlns:pic="http://schemas.openxmlformats.org/drawingml/2006/picture">
                   <pic:nvPicPr>
-                    <pic:cNvPr id="0" name="Picture 11" descr="C:\Users\Asus\Desktop\img casos\9.png"/>
+                    <pic:cNvPr id="0" name="Picture 7" descr="C:\Users\Asus\Desktop\imgs\7.png"/>
                     <pic:cNvPicPr>
                       <a:picLocks noChangeAspect="1" noChangeArrowheads="1"/>
                     </pic:cNvPicPr>
@@ -2808,7 +2426,7 @@
                   <pic:spPr bwMode="auto">
                     <a:xfrm>
                       <a:off x="0" y="0"/>
-                      <a:ext cx="4447870" cy="2369117"/>
+                      <a:ext cx="3626249" cy="2030700"/>
                     </a:xfrm>
                     <a:prstGeom prst="rect">
                       <a:avLst/>
@@ -2829,81 +2447,57 @@
       <w:pPr>
         <w:rPr>
           <w:rFonts w:ascii="Arial" w:hAnsi="Arial" w:cs="Arial"/>
-        </w:rPr>
-      </w:pPr>
-    </w:p>
-    <w:p>
-      <w:pPr>
-        <w:rPr>
-          <w:rFonts w:ascii="Arial" w:hAnsi="Arial" w:cs="Arial"/>
-        </w:rPr>
-      </w:pPr>
-    </w:p>
-    <w:p>
-      <w:pPr>
-        <w:rPr>
-          <w:rFonts w:ascii="Arial" w:hAnsi="Arial" w:cs="Arial"/>
-        </w:rPr>
-      </w:pPr>
-    </w:p>
-    <w:p>
-      <w:pPr>
-        <w:rPr>
-          <w:rFonts w:ascii="Arial" w:hAnsi="Arial" w:cs="Arial"/>
-        </w:rPr>
-      </w:pPr>
-    </w:p>
-    <w:p>
-      <w:pPr>
-        <w:rPr>
-          <w:rFonts w:ascii="Arial" w:hAnsi="Arial" w:cs="Arial"/>
-        </w:rPr>
-      </w:pPr>
-    </w:p>
-    <w:p>
-      <w:pPr>
-        <w:rPr>
-          <w:rFonts w:ascii="Arial" w:hAnsi="Arial" w:cs="Arial"/>
-        </w:rPr>
-      </w:pPr>
-    </w:p>
-    <w:p>
-      <w:pPr>
-        <w:rPr>
-          <w:rFonts w:ascii="Arial" w:hAnsi="Arial" w:cs="Arial"/>
-        </w:rPr>
-      </w:pPr>
-      <w:r>
-        <w:rPr>
-          <w:rFonts w:ascii="Arial" w:hAnsi="Arial" w:cs="Arial"/>
+          <w:sz w:val="24"/>
+          <w:szCs w:val="24"/>
+        </w:rPr>
+      </w:pPr>
+      <w:r>
+        <w:rPr>
+          <w:rFonts w:ascii="Arial" w:hAnsi="Arial" w:cs="Arial"/>
+          <w:sz w:val="24"/>
+          <w:szCs w:val="24"/>
         </w:rPr>
         <w:lastRenderedPageBreak/>
-        <w:t xml:space="preserve">RF_010 Clasificar tipo solicitud </w:t>
-      </w:r>
-      <w:r>
-        <w:rPr>
-          <w:rFonts w:ascii="Arial" w:hAnsi="Arial" w:cs="Arial"/>
-        </w:rPr>
-        <w:t>qrs</w:t>
-      </w:r>
-    </w:p>
-    <w:p>
-      <w:pPr>
-        <w:rPr>
-          <w:rFonts w:ascii="Arial" w:hAnsi="Arial" w:cs="Arial"/>
+        <w:t xml:space="preserve">RF_008 </w:t>
+      </w:r>
+      <w:r>
+        <w:rPr>
+          <w:rFonts w:ascii="Arial" w:hAnsi="Arial" w:cs="Arial"/>
+          <w:sz w:val="24"/>
+          <w:szCs w:val="24"/>
+        </w:rPr>
+        <w:t>Diligenciar queja, reclamo, sugerencia</w:t>
+      </w:r>
+      <w:r>
+        <w:rPr>
+          <w:rFonts w:ascii="Arial" w:hAnsi="Arial" w:cs="Arial"/>
+          <w:sz w:val="24"/>
+          <w:szCs w:val="24"/>
+        </w:rPr>
+        <w:t xml:space="preserve"> </w:t>
+      </w:r>
+    </w:p>
+    <w:p>
+      <w:pPr>
+        <w:rPr>
+          <w:rFonts w:ascii="Arial" w:hAnsi="Arial" w:cs="Arial"/>
+          <w:sz w:val="24"/>
+          <w:szCs w:val="24"/>
         </w:rPr>
       </w:pPr>
       <w:r>
         <w:rPr>
           <w:rFonts w:ascii="Arial" w:hAnsi="Arial" w:cs="Arial"/>
           <w:noProof/>
+          <w:sz w:val="24"/>
+          <w:szCs w:val="24"/>
           <w:lang w:eastAsia="es-CO"/>
         </w:rPr>
         <w:drawing>
           <wp:inline distT="0" distB="0" distL="0" distR="0">
-            <wp:extent cx="4488530" cy="2390775"/>
-            <wp:effectExtent l="0" t="0" r="7620" b="0"/>
-            <wp:docPr id="14" name="Imagen 14" descr="C:\Users\Asus\Desktop\img casos\10.png"/>
+            <wp:extent cx="3912053" cy="2190750"/>
+            <wp:effectExtent l="0" t="0" r="0" b="0"/>
+            <wp:docPr id="39" name="Imagen 39" descr="C:\Users\Asus\Desktop\imgs\8.png"/>
             <wp:cNvGraphicFramePr>
               <a:graphicFrameLocks xmlns:a="http://schemas.openxmlformats.org/drawingml/2006/main" noChangeAspect="1"/>
             </wp:cNvGraphicFramePr>
@@ -2911,7 +2505,7 @@
               <a:graphicData uri="http://schemas.openxmlformats.org/drawingml/2006/picture">
                 <pic:pic xmlns:pic="http://schemas.openxmlformats.org/drawingml/2006/picture">
                   <pic:nvPicPr>
-                    <pic:cNvPr id="0" name="Picture 12" descr="C:\Users\Asus\Desktop\img casos\10.png"/>
+                    <pic:cNvPr id="0" name="Picture 8" descr="C:\Users\Asus\Desktop\imgs\8.png"/>
                     <pic:cNvPicPr>
                       <a:picLocks noChangeAspect="1" noChangeArrowheads="1"/>
                     </pic:cNvPicPr>
@@ -2932,7 +2526,7 @@
                   <pic:spPr bwMode="auto">
                     <a:xfrm>
                       <a:off x="0" y="0"/>
-                      <a:ext cx="4499254" cy="2396487"/>
+                      <a:ext cx="3916755" cy="2193383"/>
                     </a:xfrm>
                     <a:prstGeom prst="rect">
                       <a:avLst/>
@@ -2959,13 +2553,19 @@
         <w:rPr>
           <w:rFonts w:ascii="Arial" w:hAnsi="Arial" w:cs="Arial"/>
         </w:rPr>
-        <w:t xml:space="preserve">RF_011 Realizar solicitud </w:t>
-      </w:r>
-      <w:r>
-        <w:rPr>
-          <w:rFonts w:ascii="Arial" w:hAnsi="Arial" w:cs="Arial"/>
-        </w:rPr>
-        <w:t>qrs</w:t>
+        <w:t>RF_009</w:t>
+      </w:r>
+      <w:r>
+        <w:rPr>
+          <w:rFonts w:ascii="Arial" w:hAnsi="Arial" w:cs="Arial"/>
+        </w:rPr>
+        <w:t xml:space="preserve"> </w:t>
+      </w:r>
+      <w:r>
+        <w:rPr>
+          <w:rFonts w:ascii="Arial" w:hAnsi="Arial" w:cs="Arial"/>
+        </w:rPr>
+        <w:t>Realizar solicitud qrs</w:t>
       </w:r>
     </w:p>
     <w:p>
@@ -2982,9 +2582,9 @@
         </w:rPr>
         <w:drawing>
           <wp:inline distT="0" distB="0" distL="0" distR="0">
-            <wp:extent cx="4380865" cy="2333428"/>
-            <wp:effectExtent l="0" t="0" r="635" b="0"/>
-            <wp:docPr id="15" name="Imagen 15" descr="C:\Users\Asus\Desktop\img casos\11.png"/>
+            <wp:extent cx="3571875" cy="2000250"/>
+            <wp:effectExtent l="0" t="0" r="0" b="0"/>
+            <wp:docPr id="40" name="Imagen 40" descr="C:\Users\Asus\Desktop\imgs\9.png"/>
             <wp:cNvGraphicFramePr>
               <a:graphicFrameLocks xmlns:a="http://schemas.openxmlformats.org/drawingml/2006/main" noChangeAspect="1"/>
             </wp:cNvGraphicFramePr>
@@ -2992,7 +2592,7 @@
               <a:graphicData uri="http://schemas.openxmlformats.org/drawingml/2006/picture">
                 <pic:pic xmlns:pic="http://schemas.openxmlformats.org/drawingml/2006/picture">
                   <pic:nvPicPr>
-                    <pic:cNvPr id="0" name="Picture 13" descr="C:\Users\Asus\Desktop\img casos\11.png"/>
+                    <pic:cNvPr id="0" name="Picture 9" descr="C:\Users\Asus\Desktop\imgs\9.png"/>
                     <pic:cNvPicPr>
                       <a:picLocks noChangeAspect="1" noChangeArrowheads="1"/>
                     </pic:cNvPicPr>
@@ -3013,7 +2613,7 @@
                   <pic:spPr bwMode="auto">
                     <a:xfrm>
                       <a:off x="0" y="0"/>
-                      <a:ext cx="4401230" cy="2344275"/>
+                      <a:ext cx="3582353" cy="2006118"/>
                     </a:xfrm>
                     <a:prstGeom prst="rect">
                       <a:avLst/>
@@ -3036,113 +2636,36 @@
           <w:rFonts w:ascii="Arial" w:hAnsi="Arial" w:cs="Arial"/>
         </w:rPr>
       </w:pPr>
-    </w:p>
-    <w:p>
-      <w:pPr>
-        <w:rPr>
-          <w:rFonts w:ascii="Arial" w:hAnsi="Arial" w:cs="Arial"/>
-        </w:rPr>
-      </w:pPr>
-    </w:p>
-    <w:p>
-      <w:pPr>
-        <w:rPr>
-          <w:rFonts w:ascii="Arial" w:hAnsi="Arial" w:cs="Arial"/>
-        </w:rPr>
-      </w:pPr>
-    </w:p>
-    <w:p>
-      <w:pPr>
-        <w:rPr>
-          <w:rFonts w:ascii="Arial" w:hAnsi="Arial" w:cs="Arial"/>
-        </w:rPr>
-      </w:pPr>
-    </w:p>
-    <w:p>
-      <w:pPr>
-        <w:rPr>
-          <w:rFonts w:ascii="Arial" w:hAnsi="Arial" w:cs="Arial"/>
-        </w:rPr>
-      </w:pPr>
-    </w:p>
-    <w:p>
-      <w:pPr>
-        <w:rPr>
-          <w:rFonts w:ascii="Arial" w:hAnsi="Arial" w:cs="Arial"/>
-        </w:rPr>
-      </w:pPr>
-    </w:p>
-    <w:p>
-      <w:pPr>
-        <w:rPr>
-          <w:rFonts w:ascii="Arial" w:hAnsi="Arial" w:cs="Arial"/>
-        </w:rPr>
-      </w:pPr>
-    </w:p>
-    <w:p>
-      <w:pPr>
-        <w:rPr>
-          <w:rFonts w:ascii="Arial" w:hAnsi="Arial" w:cs="Arial"/>
-        </w:rPr>
-      </w:pPr>
-    </w:p>
-    <w:p>
-      <w:pPr>
-        <w:rPr>
-          <w:rFonts w:ascii="Arial" w:hAnsi="Arial" w:cs="Arial"/>
-        </w:rPr>
-      </w:pPr>
-    </w:p>
-    <w:p>
-      <w:pPr>
-        <w:rPr>
-          <w:rFonts w:ascii="Arial" w:hAnsi="Arial" w:cs="Arial"/>
-        </w:rPr>
-      </w:pPr>
-    </w:p>
-    <w:p>
-      <w:pPr>
-        <w:rPr>
-          <w:rFonts w:ascii="Arial" w:hAnsi="Arial" w:cs="Arial"/>
-        </w:rPr>
-      </w:pPr>
-      <w:r>
-        <w:rPr>
-          <w:rFonts w:ascii="Arial" w:hAnsi="Arial" w:cs="Arial"/>
-        </w:rPr>
-        <w:lastRenderedPageBreak/>
-        <w:t>RF_012</w:t>
-      </w:r>
-      <w:r>
-        <w:rPr>
-          <w:rFonts w:ascii="Arial" w:hAnsi="Arial" w:cs="Arial"/>
-        </w:rPr>
-        <w:t xml:space="preserve"> </w:t>
-      </w:r>
-      <w:r>
-        <w:rPr>
-          <w:rFonts w:ascii="Arial" w:hAnsi="Arial" w:cs="Arial"/>
-        </w:rPr>
-        <w:t xml:space="preserve">Visualizar solicitudes </w:t>
-      </w:r>
-      <w:r>
-        <w:rPr>
-          <w:rFonts w:ascii="Arial" w:hAnsi="Arial" w:cs="Arial"/>
-        </w:rPr>
-        <w:t>generales</w:t>
-      </w:r>
-    </w:p>
-    <w:p>
-      <w:r>
-        <w:rPr>
+      <w:r>
+        <w:rPr>
+          <w:rFonts w:ascii="Arial" w:hAnsi="Arial" w:cs="Arial"/>
+        </w:rPr>
+        <w:t xml:space="preserve">RF_010 </w:t>
+      </w:r>
+      <w:r>
+        <w:rPr>
+          <w:rFonts w:ascii="Arial" w:hAnsi="Arial" w:cs="Arial"/>
+        </w:rPr>
+        <w:t>Mostrar Información emisora</w:t>
+      </w:r>
+    </w:p>
+    <w:p>
+      <w:pPr>
+        <w:rPr>
+          <w:rFonts w:ascii="Arial" w:hAnsi="Arial" w:cs="Arial"/>
+        </w:rPr>
+      </w:pPr>
+      <w:r>
+        <w:rPr>
+          <w:rFonts w:ascii="Arial" w:hAnsi="Arial" w:cs="Arial"/>
           <w:noProof/>
           <w:lang w:eastAsia="es-CO"/>
         </w:rPr>
         <w:drawing>
           <wp:inline distT="0" distB="0" distL="0" distR="0">
-            <wp:extent cx="5079695" cy="2714625"/>
-            <wp:effectExtent l="0" t="0" r="6985" b="0"/>
-            <wp:docPr id="16" name="Imagen 16" descr="C:\Users\Asus\Desktop\img casos\12.png"/>
+            <wp:extent cx="3686175" cy="2064258"/>
+            <wp:effectExtent l="0" t="0" r="0" b="0"/>
+            <wp:docPr id="41" name="Imagen 41" descr="C:\Users\Asus\Desktop\imgs\10.png"/>
             <wp:cNvGraphicFramePr>
               <a:graphicFrameLocks xmlns:a="http://schemas.openxmlformats.org/drawingml/2006/main" noChangeAspect="1"/>
             </wp:cNvGraphicFramePr>
@@ -3150,7 +2673,7 @@
               <a:graphicData uri="http://schemas.openxmlformats.org/drawingml/2006/picture">
                 <pic:pic xmlns:pic="http://schemas.openxmlformats.org/drawingml/2006/picture">
                   <pic:nvPicPr>
-                    <pic:cNvPr id="0" name="Picture 14" descr="C:\Users\Asus\Desktop\img casos\12.png"/>
+                    <pic:cNvPr id="0" name="Picture 10" descr="C:\Users\Asus\Desktop\imgs\10.png"/>
                     <pic:cNvPicPr>
                       <a:picLocks noChangeAspect="1" noChangeArrowheads="1"/>
                     </pic:cNvPicPr>
@@ -3171,7 +2694,7 @@
                   <pic:spPr bwMode="auto">
                     <a:xfrm>
                       <a:off x="0" y="0"/>
-                      <a:ext cx="5082390" cy="2716065"/>
+                      <a:ext cx="3694204" cy="2068754"/>
                     </a:xfrm>
                     <a:prstGeom prst="rect">
                       <a:avLst/>
@@ -3193,6 +2716,7 @@
         <w:pStyle w:val="Ttulo2"/>
       </w:pPr>
       <w:r>
+        <w:lastRenderedPageBreak/>
         <w:t>Requisitos de usuario administrador emisora</w:t>
       </w:r>
     </w:p>
@@ -3202,30 +2726,17 @@
           <w:rFonts w:ascii="Arial" w:hAnsi="Arial" w:cs="Arial"/>
         </w:rPr>
       </w:pPr>
-    </w:p>
-    <w:p>
-      <w:pPr>
-        <w:rPr>
-          <w:rFonts w:ascii="Arial" w:hAnsi="Arial" w:cs="Arial"/>
-        </w:rPr>
-      </w:pPr>
-      <w:r>
-        <w:rPr>
-          <w:rFonts w:ascii="Arial" w:hAnsi="Arial" w:cs="Arial"/>
-        </w:rPr>
-        <w:t>RF_013</w:t>
-      </w:r>
-      <w:r>
-        <w:rPr>
-          <w:rFonts w:ascii="Arial" w:hAnsi="Arial" w:cs="Arial"/>
-        </w:rPr>
-        <w:t xml:space="preserve"> </w:t>
-      </w:r>
-      <w:r>
-        <w:rPr>
-          <w:rFonts w:ascii="Arial" w:hAnsi="Arial" w:cs="Arial"/>
-        </w:rPr>
-        <w:t>registrar usuario</w:t>
+      <w:r>
+        <w:rPr>
+          <w:rFonts w:ascii="Arial" w:hAnsi="Arial" w:cs="Arial"/>
+        </w:rPr>
+        <w:t xml:space="preserve">RF_011 </w:t>
+      </w:r>
+      <w:r>
+        <w:rPr>
+          <w:rFonts w:ascii="Arial" w:hAnsi="Arial" w:cs="Arial"/>
+        </w:rPr>
+        <w:t>Registrar Usuario</w:t>
       </w:r>
     </w:p>
     <w:p>
@@ -3242,9 +2753,9 @@
         </w:rPr>
         <w:drawing>
           <wp:inline distT="0" distB="0" distL="0" distR="0">
-            <wp:extent cx="5009586" cy="2581275"/>
-            <wp:effectExtent l="0" t="0" r="635" b="0"/>
-            <wp:docPr id="17" name="Imagen 17" descr="C:\Users\Asus\Desktop\img casos\1.png"/>
+            <wp:extent cx="3800475" cy="2128266"/>
+            <wp:effectExtent l="0" t="0" r="0" b="5715"/>
+            <wp:docPr id="42" name="Imagen 42" descr="C:\Users\Asus\Desktop\imgs\11.png"/>
             <wp:cNvGraphicFramePr>
               <a:graphicFrameLocks xmlns:a="http://schemas.openxmlformats.org/drawingml/2006/main" noChangeAspect="1"/>
             </wp:cNvGraphicFramePr>
@@ -3252,386 +2763,7 @@
               <a:graphicData uri="http://schemas.openxmlformats.org/drawingml/2006/picture">
                 <pic:pic xmlns:pic="http://schemas.openxmlformats.org/drawingml/2006/picture">
                   <pic:nvPicPr>
-                    <pic:cNvPr id="0" name="Picture 15" descr="C:\Users\Asus\Desktop\img casos\1.png"/>
-                    <pic:cNvPicPr>
-                      <a:picLocks noChangeAspect="1" noChangeArrowheads="1"/>
-                    </pic:cNvPicPr>
-                  </pic:nvPicPr>
-                  <pic:blipFill>
-                    <a:blip r:embed="rId4">
-                      <a:extLst>
-                        <a:ext uri="{28A0092B-C50C-407E-A947-70E740481C1C}">
-                          <a14:useLocalDpi xmlns:a14="http://schemas.microsoft.com/office/drawing/2010/main" val="0"/>
-                        </a:ext>
-                      </a:extLst>
-                    </a:blip>
-                    <a:srcRect/>
-                    <a:stretch>
-                      <a:fillRect/>
-                    </a:stretch>
-                  </pic:blipFill>
-                  <pic:spPr bwMode="auto">
-                    <a:xfrm>
-                      <a:off x="0" y="0"/>
-                      <a:ext cx="5013691" cy="2583390"/>
-                    </a:xfrm>
-                    <a:prstGeom prst="rect">
-                      <a:avLst/>
-                    </a:prstGeom>
-                    <a:noFill/>
-                    <a:ln>
-                      <a:noFill/>
-                    </a:ln>
-                  </pic:spPr>
-                </pic:pic>
-              </a:graphicData>
-            </a:graphic>
-          </wp:inline>
-        </w:drawing>
-      </w:r>
-    </w:p>
-    <w:p>
-      <w:pPr>
-        <w:rPr>
-          <w:rFonts w:ascii="Arial" w:hAnsi="Arial" w:cs="Arial"/>
-        </w:rPr>
-      </w:pPr>
-    </w:p>
-    <w:p>
-      <w:pPr>
-        <w:rPr>
-          <w:rFonts w:ascii="Arial" w:hAnsi="Arial" w:cs="Arial"/>
-        </w:rPr>
-      </w:pPr>
-    </w:p>
-    <w:p>
-      <w:pPr>
-        <w:rPr>
-          <w:rFonts w:ascii="Arial" w:hAnsi="Arial" w:cs="Arial"/>
-        </w:rPr>
-      </w:pPr>
-    </w:p>
-    <w:p>
-      <w:pPr>
-        <w:rPr>
-          <w:rFonts w:ascii="Arial" w:hAnsi="Arial" w:cs="Arial"/>
-        </w:rPr>
-      </w:pPr>
-    </w:p>
-    <w:p>
-      <w:pPr>
-        <w:rPr>
-          <w:rFonts w:ascii="Arial" w:hAnsi="Arial" w:cs="Arial"/>
-        </w:rPr>
-      </w:pPr>
-    </w:p>
-    <w:p>
-      <w:pPr>
-        <w:rPr>
-          <w:rFonts w:ascii="Arial" w:hAnsi="Arial" w:cs="Arial"/>
-        </w:rPr>
-      </w:pPr>
-      <w:r>
-        <w:rPr>
-          <w:rFonts w:ascii="Arial" w:hAnsi="Arial" w:cs="Arial"/>
-        </w:rPr>
-        <w:t>RF_014</w:t>
-      </w:r>
-      <w:r>
-        <w:rPr>
-          <w:rFonts w:ascii="Arial" w:hAnsi="Arial" w:cs="Arial"/>
-        </w:rPr>
-        <w:t xml:space="preserve"> </w:t>
-      </w:r>
-      <w:r>
-        <w:rPr>
-          <w:rFonts w:ascii="Arial" w:hAnsi="Arial" w:cs="Arial"/>
-        </w:rPr>
-        <w:t xml:space="preserve">Validar ingreso </w:t>
-      </w:r>
-      <w:r>
-        <w:rPr>
-          <w:rFonts w:ascii="Arial" w:hAnsi="Arial" w:cs="Arial"/>
-        </w:rPr>
-        <w:t>usuario</w:t>
-      </w:r>
-    </w:p>
-    <w:p>
-      <w:pPr>
-        <w:rPr>
-          <w:rFonts w:ascii="Arial" w:hAnsi="Arial" w:cs="Arial"/>
-        </w:rPr>
-      </w:pPr>
-      <w:r>
-        <w:rPr>
-          <w:rFonts w:ascii="Arial" w:hAnsi="Arial" w:cs="Arial"/>
-          <w:noProof/>
-          <w:lang w:eastAsia="es-CO"/>
-        </w:rPr>
-        <w:lastRenderedPageBreak/>
-        <w:drawing>
-          <wp:inline distT="0" distB="0" distL="0" distR="0">
-            <wp:extent cx="4391025" cy="2524125"/>
-            <wp:effectExtent l="0" t="0" r="9525" b="9525"/>
-            <wp:docPr id="18" name="Imagen 18" descr="C:\Users\Asus\Desktop\img casos\2.png"/>
-            <wp:cNvGraphicFramePr>
-              <a:graphicFrameLocks xmlns:a="http://schemas.openxmlformats.org/drawingml/2006/main" noChangeAspect="1"/>
-            </wp:cNvGraphicFramePr>
-            <a:graphic xmlns:a="http://schemas.openxmlformats.org/drawingml/2006/main">
-              <a:graphicData uri="http://schemas.openxmlformats.org/drawingml/2006/picture">
-                <pic:pic xmlns:pic="http://schemas.openxmlformats.org/drawingml/2006/picture">
-                  <pic:nvPicPr>
-                    <pic:cNvPr id="0" name="Picture 16" descr="C:\Users\Asus\Desktop\img casos\2.png"/>
-                    <pic:cNvPicPr>
-                      <a:picLocks noChangeAspect="1" noChangeArrowheads="1"/>
-                    </pic:cNvPicPr>
-                  </pic:nvPicPr>
-                  <pic:blipFill>
-                    <a:blip r:embed="rId5">
-                      <a:extLst>
-                        <a:ext uri="{28A0092B-C50C-407E-A947-70E740481C1C}">
-                          <a14:useLocalDpi xmlns:a14="http://schemas.microsoft.com/office/drawing/2010/main" val="0"/>
-                        </a:ext>
-                      </a:extLst>
-                    </a:blip>
-                    <a:srcRect/>
-                    <a:stretch>
-                      <a:fillRect/>
-                    </a:stretch>
-                  </pic:blipFill>
-                  <pic:spPr bwMode="auto">
-                    <a:xfrm>
-                      <a:off x="0" y="0"/>
-                      <a:ext cx="4391025" cy="2524125"/>
-                    </a:xfrm>
-                    <a:prstGeom prst="rect">
-                      <a:avLst/>
-                    </a:prstGeom>
-                    <a:noFill/>
-                    <a:ln>
-                      <a:noFill/>
-                    </a:ln>
-                  </pic:spPr>
-                </pic:pic>
-              </a:graphicData>
-            </a:graphic>
-          </wp:inline>
-        </w:drawing>
-      </w:r>
-    </w:p>
-    <w:p>
-      <w:pPr>
-        <w:rPr>
-          <w:rFonts w:ascii="Arial" w:hAnsi="Arial" w:cs="Arial"/>
-        </w:rPr>
-      </w:pPr>
-      <w:r>
-        <w:rPr>
-          <w:rFonts w:ascii="Arial" w:hAnsi="Arial" w:cs="Arial"/>
-        </w:rPr>
-        <w:t>RF_015</w:t>
-      </w:r>
-      <w:r>
-        <w:rPr>
-          <w:rFonts w:ascii="Arial" w:hAnsi="Arial" w:cs="Arial"/>
-        </w:rPr>
-        <w:t xml:space="preserve"> </w:t>
-      </w:r>
-      <w:r>
-        <w:rPr>
-          <w:rFonts w:ascii="Arial" w:hAnsi="Arial" w:cs="Arial"/>
-        </w:rPr>
-        <w:t xml:space="preserve">Restablecer </w:t>
-      </w:r>
-      <w:r>
-        <w:rPr>
-          <w:rFonts w:ascii="Arial" w:hAnsi="Arial" w:cs="Arial"/>
-        </w:rPr>
-        <w:t>contraseña</w:t>
-      </w:r>
-    </w:p>
-    <w:p>
-      <w:pPr>
-        <w:rPr>
-          <w:rFonts w:ascii="Arial" w:hAnsi="Arial" w:cs="Arial"/>
-        </w:rPr>
-      </w:pPr>
-      <w:r>
-        <w:rPr>
-          <w:rFonts w:ascii="Arial" w:hAnsi="Arial" w:cs="Arial"/>
-          <w:noProof/>
-          <w:lang w:eastAsia="es-CO"/>
-        </w:rPr>
-        <w:drawing>
-          <wp:inline distT="0" distB="0" distL="0" distR="0">
-            <wp:extent cx="4438928" cy="2209800"/>
-            <wp:effectExtent l="0" t="0" r="0" b="0"/>
-            <wp:docPr id="19" name="Imagen 19" descr="C:\Users\Asus\Desktop\img casos\3.png"/>
-            <wp:cNvGraphicFramePr>
-              <a:graphicFrameLocks xmlns:a="http://schemas.openxmlformats.org/drawingml/2006/main" noChangeAspect="1"/>
-            </wp:cNvGraphicFramePr>
-            <a:graphic xmlns:a="http://schemas.openxmlformats.org/drawingml/2006/main">
-              <a:graphicData uri="http://schemas.openxmlformats.org/drawingml/2006/picture">
-                <pic:pic xmlns:pic="http://schemas.openxmlformats.org/drawingml/2006/picture">
-                  <pic:nvPicPr>
-                    <pic:cNvPr id="0" name="Picture 17" descr="C:\Users\Asus\Desktop\img casos\3.png"/>
-                    <pic:cNvPicPr>
-                      <a:picLocks noChangeAspect="1" noChangeArrowheads="1"/>
-                    </pic:cNvPicPr>
-                  </pic:nvPicPr>
-                  <pic:blipFill>
-                    <a:blip r:embed="rId6">
-                      <a:extLst>
-                        <a:ext uri="{28A0092B-C50C-407E-A947-70E740481C1C}">
-                          <a14:useLocalDpi xmlns:a14="http://schemas.microsoft.com/office/drawing/2010/main" val="0"/>
-                        </a:ext>
-                      </a:extLst>
-                    </a:blip>
-                    <a:srcRect/>
-                    <a:stretch>
-                      <a:fillRect/>
-                    </a:stretch>
-                  </pic:blipFill>
-                  <pic:spPr bwMode="auto">
-                    <a:xfrm>
-                      <a:off x="0" y="0"/>
-                      <a:ext cx="4449428" cy="2215027"/>
-                    </a:xfrm>
-                    <a:prstGeom prst="rect">
-                      <a:avLst/>
-                    </a:prstGeom>
-                    <a:noFill/>
-                    <a:ln>
-                      <a:noFill/>
-                    </a:ln>
-                  </pic:spPr>
-                </pic:pic>
-              </a:graphicData>
-            </a:graphic>
-          </wp:inline>
-        </w:drawing>
-      </w:r>
-    </w:p>
-    <w:p>
-      <w:pPr>
-        <w:rPr>
-          <w:rFonts w:ascii="Arial" w:hAnsi="Arial" w:cs="Arial"/>
-        </w:rPr>
-      </w:pPr>
-    </w:p>
-    <w:p>
-      <w:pPr>
-        <w:rPr>
-          <w:rFonts w:ascii="Arial" w:hAnsi="Arial" w:cs="Arial"/>
-        </w:rPr>
-      </w:pPr>
-    </w:p>
-    <w:p>
-      <w:pPr>
-        <w:rPr>
-          <w:rFonts w:ascii="Arial" w:hAnsi="Arial" w:cs="Arial"/>
-        </w:rPr>
-      </w:pPr>
-    </w:p>
-    <w:p>
-      <w:pPr>
-        <w:rPr>
-          <w:rFonts w:ascii="Arial" w:hAnsi="Arial" w:cs="Arial"/>
-        </w:rPr>
-      </w:pPr>
-    </w:p>
-    <w:p>
-      <w:pPr>
-        <w:rPr>
-          <w:rFonts w:ascii="Arial" w:hAnsi="Arial" w:cs="Arial"/>
-        </w:rPr>
-      </w:pPr>
-    </w:p>
-    <w:p>
-      <w:pPr>
-        <w:rPr>
-          <w:rFonts w:ascii="Arial" w:hAnsi="Arial" w:cs="Arial"/>
-        </w:rPr>
-      </w:pPr>
-    </w:p>
-    <w:p>
-      <w:pPr>
-        <w:rPr>
-          <w:rFonts w:ascii="Arial" w:hAnsi="Arial" w:cs="Arial"/>
-        </w:rPr>
-      </w:pPr>
-    </w:p>
-    <w:p>
-      <w:pPr>
-        <w:rPr>
-          <w:rFonts w:ascii="Arial" w:hAnsi="Arial" w:cs="Arial"/>
-        </w:rPr>
-      </w:pPr>
-    </w:p>
-    <w:p>
-      <w:pPr>
-        <w:rPr>
-          <w:rFonts w:ascii="Arial" w:hAnsi="Arial" w:cs="Arial"/>
-        </w:rPr>
-      </w:pPr>
-    </w:p>
-    <w:p>
-      <w:pPr>
-        <w:rPr>
-          <w:rFonts w:ascii="Arial" w:hAnsi="Arial" w:cs="Arial"/>
-        </w:rPr>
-      </w:pPr>
-      <w:r>
-        <w:rPr>
-          <w:rFonts w:ascii="Arial" w:hAnsi="Arial" w:cs="Arial"/>
-        </w:rPr>
-        <w:t>RF_016</w:t>
-      </w:r>
-      <w:r>
-        <w:rPr>
-          <w:rFonts w:ascii="Arial" w:hAnsi="Arial" w:cs="Arial"/>
-        </w:rPr>
-        <w:t xml:space="preserve"> </w:t>
-      </w:r>
-      <w:r>
-        <w:rPr>
-          <w:rFonts w:ascii="Arial" w:hAnsi="Arial" w:cs="Arial"/>
-        </w:rPr>
-        <w:t xml:space="preserve">Evaluar emisión de cuña </w:t>
-      </w:r>
-      <w:r>
-        <w:rPr>
-          <w:rFonts w:ascii="Arial" w:hAnsi="Arial" w:cs="Arial"/>
-        </w:rPr>
-        <w:t>radial</w:t>
-      </w:r>
-    </w:p>
-    <w:p>
-      <w:pPr>
-        <w:rPr>
-          <w:rFonts w:ascii="Arial" w:hAnsi="Arial" w:cs="Arial"/>
-        </w:rPr>
-      </w:pPr>
-      <w:r>
-        <w:rPr>
-          <w:rFonts w:ascii="Arial" w:hAnsi="Arial" w:cs="Arial"/>
-          <w:noProof/>
-          <w:lang w:eastAsia="es-CO"/>
-        </w:rPr>
-        <w:lastRenderedPageBreak/>
-        <w:drawing>
-          <wp:inline distT="0" distB="0" distL="0" distR="0">
-            <wp:extent cx="3897664" cy="2752725"/>
-            <wp:effectExtent l="0" t="0" r="7620" b="0"/>
-            <wp:docPr id="23" name="Imagen 23" descr="C:\Users\Asus\Desktop\img casos\16.png"/>
-            <wp:cNvGraphicFramePr>
-              <a:graphicFrameLocks xmlns:a="http://schemas.openxmlformats.org/drawingml/2006/main" noChangeAspect="1"/>
-            </wp:cNvGraphicFramePr>
-            <a:graphic xmlns:a="http://schemas.openxmlformats.org/drawingml/2006/main">
-              <a:graphicData uri="http://schemas.openxmlformats.org/drawingml/2006/picture">
-                <pic:pic xmlns:pic="http://schemas.openxmlformats.org/drawingml/2006/picture">
-                  <pic:nvPicPr>
-                    <pic:cNvPr id="0" name="Picture 18" descr="C:\Users\Asus\Desktop\img casos\16.png"/>
+                    <pic:cNvPr id="0" name="Picture 11" descr="C:\Users\Asus\Desktop\imgs\11.png"/>
                     <pic:cNvPicPr>
                       <a:picLocks noChangeAspect="1" noChangeArrowheads="1"/>
                     </pic:cNvPicPr>
@@ -3652,7 +2784,7 @@
                   <pic:spPr bwMode="auto">
                     <a:xfrm>
                       <a:off x="0" y="0"/>
-                      <a:ext cx="3905091" cy="2757970"/>
+                      <a:ext cx="3811798" cy="2134607"/>
                     </a:xfrm>
                     <a:prstGeom prst="rect">
                       <a:avLst/>
@@ -3679,38 +2811,32 @@
         <w:rPr>
           <w:rFonts w:ascii="Arial" w:hAnsi="Arial" w:cs="Arial"/>
         </w:rPr>
-        <w:t>RF_017</w:t>
-      </w:r>
-      <w:r>
-        <w:rPr>
-          <w:rFonts w:ascii="Arial" w:hAnsi="Arial" w:cs="Arial"/>
-        </w:rPr>
-        <w:t xml:space="preserve"> </w:t>
-      </w:r>
-      <w:r>
-        <w:rPr>
-          <w:rFonts w:ascii="Arial" w:hAnsi="Arial" w:cs="Arial"/>
-        </w:rPr>
-        <w:t xml:space="preserve">Detallar información </w:t>
-      </w:r>
-      <w:r>
-        <w:rPr>
-          <w:rFonts w:ascii="Arial" w:hAnsi="Arial" w:cs="Arial"/>
-        </w:rPr>
-        <w:t>cuña</w:t>
-      </w:r>
-    </w:p>
-    <w:p>
-      <w:r>
-        <w:rPr>
+        <w:t xml:space="preserve">RF_012 </w:t>
+      </w:r>
+      <w:r>
+        <w:rPr>
+          <w:rFonts w:ascii="Arial" w:hAnsi="Arial" w:cs="Arial"/>
+        </w:rPr>
+        <w:t xml:space="preserve">Validar Ingreso Usuario </w:t>
+      </w:r>
+    </w:p>
+    <w:p>
+      <w:pPr>
+        <w:rPr>
+          <w:rFonts w:ascii="Arial" w:hAnsi="Arial" w:cs="Arial"/>
+        </w:rPr>
+      </w:pPr>
+      <w:r>
+        <w:rPr>
+          <w:rFonts w:ascii="Arial" w:hAnsi="Arial" w:cs="Arial"/>
           <w:noProof/>
           <w:lang w:eastAsia="es-CO"/>
         </w:rPr>
         <w:drawing>
           <wp:inline distT="0" distB="0" distL="0" distR="0">
-            <wp:extent cx="4170697" cy="2228850"/>
-            <wp:effectExtent l="0" t="0" r="1270" b="0"/>
-            <wp:docPr id="24" name="Imagen 24" descr="C:\Users\Asus\Desktop\img casos\17.png"/>
+            <wp:extent cx="3588884" cy="2009775"/>
+            <wp:effectExtent l="0" t="0" r="0" b="0"/>
+            <wp:docPr id="43" name="Imagen 43" descr="C:\Users\Asus\Desktop\imgs\12.png"/>
             <wp:cNvGraphicFramePr>
               <a:graphicFrameLocks xmlns:a="http://schemas.openxmlformats.org/drawingml/2006/main" noChangeAspect="1"/>
             </wp:cNvGraphicFramePr>
@@ -3718,7 +2844,7 @@
               <a:graphicData uri="http://schemas.openxmlformats.org/drawingml/2006/picture">
                 <pic:pic xmlns:pic="http://schemas.openxmlformats.org/drawingml/2006/picture">
                   <pic:nvPicPr>
-                    <pic:cNvPr id="0" name="Picture 19" descr="C:\Users\Asus\Desktop\img casos\17.png"/>
+                    <pic:cNvPr id="0" name="Picture 12" descr="C:\Users\Asus\Desktop\imgs\12.png"/>
                     <pic:cNvPicPr>
                       <a:picLocks noChangeAspect="1" noChangeArrowheads="1"/>
                     </pic:cNvPicPr>
@@ -3739,7 +2865,7 @@
                   <pic:spPr bwMode="auto">
                     <a:xfrm>
                       <a:off x="0" y="0"/>
-                      <a:ext cx="4178936" cy="2233253"/>
+                      <a:ext cx="3595216" cy="2013321"/>
                     </a:xfrm>
                     <a:prstGeom prst="rect">
                       <a:avLst/>
@@ -3762,106 +2888,30 @@
           <w:rFonts w:ascii="Arial" w:hAnsi="Arial" w:cs="Arial"/>
         </w:rPr>
       </w:pPr>
-    </w:p>
-    <w:p>
-      <w:pPr>
-        <w:rPr>
-          <w:rFonts w:ascii="Arial" w:hAnsi="Arial" w:cs="Arial"/>
-        </w:rPr>
-      </w:pPr>
-    </w:p>
-    <w:p>
-      <w:pPr>
-        <w:rPr>
-          <w:rFonts w:ascii="Arial" w:hAnsi="Arial" w:cs="Arial"/>
-        </w:rPr>
-      </w:pPr>
-    </w:p>
-    <w:p>
-      <w:pPr>
-        <w:rPr>
-          <w:rFonts w:ascii="Arial" w:hAnsi="Arial" w:cs="Arial"/>
-        </w:rPr>
-      </w:pPr>
-    </w:p>
-    <w:p>
-      <w:pPr>
-        <w:rPr>
-          <w:rFonts w:ascii="Arial" w:hAnsi="Arial" w:cs="Arial"/>
-        </w:rPr>
-      </w:pPr>
-    </w:p>
-    <w:p>
-      <w:pPr>
-        <w:rPr>
-          <w:rFonts w:ascii="Arial" w:hAnsi="Arial" w:cs="Arial"/>
-        </w:rPr>
-      </w:pPr>
-    </w:p>
-    <w:p>
-      <w:pPr>
-        <w:rPr>
-          <w:rFonts w:ascii="Arial" w:hAnsi="Arial" w:cs="Arial"/>
-        </w:rPr>
-      </w:pPr>
-    </w:p>
-    <w:p>
-      <w:pPr>
-        <w:rPr>
-          <w:rFonts w:ascii="Arial" w:hAnsi="Arial" w:cs="Arial"/>
-        </w:rPr>
-      </w:pPr>
-    </w:p>
-    <w:p>
-      <w:pPr>
-        <w:rPr>
-          <w:rFonts w:ascii="Arial" w:hAnsi="Arial" w:cs="Arial"/>
-        </w:rPr>
-      </w:pPr>
-    </w:p>
-    <w:p>
-      <w:pPr>
-        <w:rPr>
-          <w:rFonts w:ascii="Arial" w:hAnsi="Arial" w:cs="Arial"/>
-        </w:rPr>
-      </w:pPr>
-      <w:r>
-        <w:rPr>
-          <w:rFonts w:ascii="Arial" w:hAnsi="Arial" w:cs="Arial"/>
-        </w:rPr>
-        <w:t>RF_018</w:t>
-      </w:r>
-      <w:r>
-        <w:rPr>
-          <w:rFonts w:ascii="Arial" w:hAnsi="Arial" w:cs="Arial"/>
-        </w:rPr>
-        <w:t xml:space="preserve"> </w:t>
-      </w:r>
-      <w:r>
-        <w:rPr>
-          <w:rFonts w:ascii="Arial" w:hAnsi="Arial" w:cs="Arial"/>
-        </w:rPr>
-        <w:t xml:space="preserve">Registrar cambios en </w:t>
-      </w:r>
-      <w:r>
-        <w:rPr>
-          <w:rFonts w:ascii="Arial" w:hAnsi="Arial" w:cs="Arial"/>
-        </w:rPr>
-        <w:t>cuña</w:t>
-      </w:r>
-    </w:p>
-    <w:p>
-      <w:r>
-        <w:rPr>
+      <w:r>
+        <w:rPr>
+          <w:rFonts w:ascii="Arial" w:hAnsi="Arial" w:cs="Arial"/>
+        </w:rPr>
+        <w:t>RF_013 Restablecer contraseña</w:t>
+      </w:r>
+    </w:p>
+    <w:p>
+      <w:pPr>
+        <w:rPr>
+          <w:rFonts w:ascii="Arial" w:hAnsi="Arial" w:cs="Arial"/>
+        </w:rPr>
+      </w:pPr>
+      <w:r>
+        <w:rPr>
+          <w:rFonts w:ascii="Arial" w:hAnsi="Arial" w:cs="Arial"/>
           <w:noProof/>
           <w:lang w:eastAsia="es-CO"/>
         </w:rPr>
-        <w:lastRenderedPageBreak/>
         <w:drawing>
           <wp:inline distT="0" distB="0" distL="0" distR="0">
-            <wp:extent cx="4259814" cy="2276475"/>
-            <wp:effectExtent l="0" t="0" r="7620" b="0"/>
-            <wp:docPr id="25" name="Imagen 25" descr="C:\Users\Asus\Desktop\img casos\18.png"/>
+            <wp:extent cx="3469821" cy="1943100"/>
+            <wp:effectExtent l="0" t="0" r="0" b="0"/>
+            <wp:docPr id="44" name="Imagen 44" descr="C:\Users\Asus\Desktop\imgs\13.png"/>
             <wp:cNvGraphicFramePr>
               <a:graphicFrameLocks xmlns:a="http://schemas.openxmlformats.org/drawingml/2006/main" noChangeAspect="1"/>
             </wp:cNvGraphicFramePr>
@@ -3869,7 +2919,7 @@
               <a:graphicData uri="http://schemas.openxmlformats.org/drawingml/2006/picture">
                 <pic:pic xmlns:pic="http://schemas.openxmlformats.org/drawingml/2006/picture">
                   <pic:nvPicPr>
-                    <pic:cNvPr id="0" name="Picture 20" descr="C:\Users\Asus\Desktop\img casos\18.png"/>
+                    <pic:cNvPr id="0" name="Picture 13" descr="C:\Users\Asus\Desktop\imgs\13.png"/>
                     <pic:cNvPicPr>
                       <a:picLocks noChangeAspect="1" noChangeArrowheads="1"/>
                     </pic:cNvPicPr>
@@ -3890,7 +2940,7 @@
                   <pic:spPr bwMode="auto">
                     <a:xfrm>
                       <a:off x="0" y="0"/>
-                      <a:ext cx="4288342" cy="2291720"/>
+                      <a:ext cx="3479493" cy="1948516"/>
                     </a:xfrm>
                     <a:prstGeom prst="rect">
                       <a:avLst/>
@@ -3917,38 +2967,33 @@
         <w:rPr>
           <w:rFonts w:ascii="Arial" w:hAnsi="Arial" w:cs="Arial"/>
         </w:rPr>
-        <w:t>RF_019</w:t>
-      </w:r>
-      <w:r>
-        <w:rPr>
-          <w:rFonts w:ascii="Arial" w:hAnsi="Arial" w:cs="Arial"/>
-        </w:rPr>
-        <w:t xml:space="preserve"> </w:t>
-      </w:r>
-      <w:r>
-        <w:rPr>
-          <w:rFonts w:ascii="Arial" w:hAnsi="Arial" w:cs="Arial"/>
-        </w:rPr>
-        <w:t xml:space="preserve">Mostrar horarios emisión </w:t>
-      </w:r>
-      <w:r>
-        <w:rPr>
-          <w:rFonts w:ascii="Arial" w:hAnsi="Arial" w:cs="Arial"/>
-        </w:rPr>
-        <w:t>cuñas</w:t>
-      </w:r>
-    </w:p>
-    <w:p>
-      <w:r>
-        <w:rPr>
+        <w:lastRenderedPageBreak/>
+        <w:t xml:space="preserve">RF_014 </w:t>
+      </w:r>
+      <w:r>
+        <w:rPr>
+          <w:rFonts w:ascii="Arial" w:hAnsi="Arial" w:cs="Arial"/>
+        </w:rPr>
+        <w:t>Solicitar emisión de cuña radial</w:t>
+      </w:r>
+    </w:p>
+    <w:p>
+      <w:pPr>
+        <w:rPr>
+          <w:rFonts w:ascii="Arial" w:hAnsi="Arial" w:cs="Arial"/>
+        </w:rPr>
+      </w:pPr>
+      <w:r>
+        <w:rPr>
+          <w:rFonts w:ascii="Arial" w:hAnsi="Arial" w:cs="Arial"/>
           <w:noProof/>
           <w:lang w:eastAsia="es-CO"/>
         </w:rPr>
         <w:drawing>
           <wp:inline distT="0" distB="0" distL="0" distR="0">
-            <wp:extent cx="4366755" cy="2333625"/>
+            <wp:extent cx="3775982" cy="2114550"/>
             <wp:effectExtent l="0" t="0" r="0" b="0"/>
-            <wp:docPr id="26" name="Imagen 26" descr="C:\Users\Asus\Desktop\img casos\19.png"/>
+            <wp:docPr id="45" name="Imagen 45" descr="C:\Users\Asus\Desktop\imgs\14.png"/>
             <wp:cNvGraphicFramePr>
               <a:graphicFrameLocks xmlns:a="http://schemas.openxmlformats.org/drawingml/2006/main" noChangeAspect="1"/>
             </wp:cNvGraphicFramePr>
@@ -3956,7 +3001,7 @@
               <a:graphicData uri="http://schemas.openxmlformats.org/drawingml/2006/picture">
                 <pic:pic xmlns:pic="http://schemas.openxmlformats.org/drawingml/2006/picture">
                   <pic:nvPicPr>
-                    <pic:cNvPr id="0" name="Picture 21" descr="C:\Users\Asus\Desktop\img casos\19.png"/>
+                    <pic:cNvPr id="0" name="Picture 14" descr="C:\Users\Asus\Desktop\imgs\14.png"/>
                     <pic:cNvPicPr>
                       <a:picLocks noChangeAspect="1" noChangeArrowheads="1"/>
                     </pic:cNvPicPr>
@@ -3977,7 +3022,7 @@
                   <pic:spPr bwMode="auto">
                     <a:xfrm>
                       <a:off x="0" y="0"/>
-                      <a:ext cx="4390981" cy="2346571"/>
+                      <a:ext cx="3794976" cy="2125187"/>
                     </a:xfrm>
                     <a:prstGeom prst="rect">
                       <a:avLst/>
@@ -4004,25 +3049,13 @@
         <w:rPr>
           <w:rFonts w:ascii="Arial" w:hAnsi="Arial" w:cs="Arial"/>
         </w:rPr>
-        <w:t>RF_020</w:t>
-      </w:r>
-      <w:r>
-        <w:rPr>
-          <w:rFonts w:ascii="Arial" w:hAnsi="Arial" w:cs="Arial"/>
-        </w:rPr>
-        <w:t xml:space="preserve"> </w:t>
-      </w:r>
-      <w:r>
-        <w:rPr>
-          <w:rFonts w:ascii="Arial" w:hAnsi="Arial" w:cs="Arial"/>
-        </w:rPr>
-        <w:t xml:space="preserve">Establecer horarios emisión </w:t>
-      </w:r>
-      <w:r>
-        <w:rPr>
-          <w:rFonts w:ascii="Arial" w:hAnsi="Arial" w:cs="Arial"/>
-        </w:rPr>
-        <w:t>cuñas</w:t>
+        <w:t xml:space="preserve">RF_015 </w:t>
+      </w:r>
+      <w:r>
+        <w:rPr>
+          <w:rFonts w:ascii="Arial" w:hAnsi="Arial" w:cs="Arial"/>
+        </w:rPr>
+        <w:t>Visualizar reportes contables</w:t>
       </w:r>
     </w:p>
     <w:p>
@@ -4039,9 +3072,9 @@
         </w:rPr>
         <w:drawing>
           <wp:inline distT="0" distB="0" distL="0" distR="0">
-            <wp:extent cx="4152873" cy="2219325"/>
-            <wp:effectExtent l="0" t="0" r="635" b="0"/>
-            <wp:docPr id="27" name="Imagen 27" descr="C:\Users\Asus\Desktop\img casos\20.png"/>
+            <wp:extent cx="3543300" cy="1984248"/>
+            <wp:effectExtent l="0" t="0" r="0" b="0"/>
+            <wp:docPr id="46" name="Imagen 46" descr="C:\Users\Asus\Desktop\imgs\15.png"/>
             <wp:cNvGraphicFramePr>
               <a:graphicFrameLocks xmlns:a="http://schemas.openxmlformats.org/drawingml/2006/main" noChangeAspect="1"/>
             </wp:cNvGraphicFramePr>
@@ -4049,7 +3082,7 @@
               <a:graphicData uri="http://schemas.openxmlformats.org/drawingml/2006/picture">
                 <pic:pic xmlns:pic="http://schemas.openxmlformats.org/drawingml/2006/picture">
                   <pic:nvPicPr>
-                    <pic:cNvPr id="0" name="Picture 22" descr="C:\Users\Asus\Desktop\img casos\20.png"/>
+                    <pic:cNvPr id="0" name="Picture 15" descr="C:\Users\Asus\Desktop\imgs\15.png"/>
                     <pic:cNvPicPr>
                       <a:picLocks noChangeAspect="1" noChangeArrowheads="1"/>
                     </pic:cNvPicPr>
@@ -4070,7 +3103,7 @@
                   <pic:spPr bwMode="auto">
                     <a:xfrm>
                       <a:off x="0" y="0"/>
-                      <a:ext cx="4156964" cy="2221511"/>
+                      <a:ext cx="3556166" cy="1991453"/>
                     </a:xfrm>
                     <a:prstGeom prst="rect">
                       <a:avLst/>
@@ -4093,50 +3126,38 @@
           <w:rFonts w:ascii="Arial" w:hAnsi="Arial" w:cs="Arial"/>
         </w:rPr>
       </w:pPr>
-    </w:p>
-    <w:p/>
-    <w:p>
-      <w:pPr>
-        <w:rPr>
-          <w:rFonts w:ascii="Arial" w:hAnsi="Arial" w:cs="Arial"/>
-        </w:rPr>
-      </w:pPr>
-      <w:r>
-        <w:rPr>
-          <w:rFonts w:ascii="Arial" w:hAnsi="Arial" w:cs="Arial"/>
-        </w:rPr>
-        <w:t xml:space="preserve">RF_021 Establecer precios </w:t>
-      </w:r>
-      <w:r>
-        <w:rPr>
-          <w:rFonts w:ascii="Arial" w:hAnsi="Arial" w:cs="Arial"/>
-        </w:rPr>
-        <w:t>emisión</w:t>
-      </w:r>
-      <w:r>
-        <w:rPr>
-          <w:rFonts w:ascii="Arial" w:hAnsi="Arial" w:cs="Arial"/>
-        </w:rPr>
-        <w:t xml:space="preserve"> </w:t>
-      </w:r>
-      <w:r>
-        <w:rPr>
-          <w:rFonts w:ascii="Arial" w:hAnsi="Arial" w:cs="Arial"/>
-        </w:rPr>
-        <w:t>cuñas</w:t>
-      </w:r>
-    </w:p>
-    <w:p>
-      <w:r>
-        <w:rPr>
+      <w:r>
+        <w:rPr>
+          <w:rFonts w:ascii="Arial" w:hAnsi="Arial" w:cs="Arial"/>
+        </w:rPr>
+        <w:t xml:space="preserve">RF_016 </w:t>
+      </w:r>
+      <w:r>
+        <w:rPr>
+          <w:rFonts w:ascii="Arial" w:hAnsi="Arial" w:cs="Arial"/>
+        </w:rPr>
+        <w:t>Visualizar reportes emisión</w:t>
+      </w:r>
+    </w:p>
+    <w:p>
+      <w:pPr>
+        <w:rPr>
+          <w:rFonts w:ascii="Arial" w:hAnsi="Arial" w:cs="Arial"/>
           <w:noProof/>
           <w:lang w:eastAsia="es-CO"/>
         </w:rPr>
+      </w:pPr>
+      <w:r>
+        <w:rPr>
+          <w:rFonts w:ascii="Arial" w:hAnsi="Arial" w:cs="Arial"/>
+          <w:noProof/>
+          <w:lang w:eastAsia="es-CO"/>
+        </w:rPr>
         <w:drawing>
           <wp:inline distT="0" distB="0" distL="0" distR="0">
-            <wp:extent cx="4368895" cy="2390775"/>
+            <wp:extent cx="3588884" cy="2009775"/>
             <wp:effectExtent l="0" t="0" r="0" b="0"/>
-            <wp:docPr id="28" name="Imagen 28" descr="C:\Users\Asus\Desktop\img casos\21.png"/>
+            <wp:docPr id="47" name="Imagen 47" descr="C:\Users\Asus\Desktop\imgs\16.png"/>
             <wp:cNvGraphicFramePr>
               <a:graphicFrameLocks xmlns:a="http://schemas.openxmlformats.org/drawingml/2006/main" noChangeAspect="1"/>
             </wp:cNvGraphicFramePr>
@@ -4144,7 +3165,7 @@
               <a:graphicData uri="http://schemas.openxmlformats.org/drawingml/2006/picture">
                 <pic:pic xmlns:pic="http://schemas.openxmlformats.org/drawingml/2006/picture">
                   <pic:nvPicPr>
-                    <pic:cNvPr id="0" name="Picture 23" descr="C:\Users\Asus\Desktop\img casos\21.png"/>
+                    <pic:cNvPr id="0" name="Picture 16" descr="C:\Users\Asus\Desktop\imgs\16.png"/>
                     <pic:cNvPicPr>
                       <a:picLocks noChangeAspect="1" noChangeArrowheads="1"/>
                     </pic:cNvPicPr>
@@ -4165,7 +3186,7 @@
                   <pic:spPr bwMode="auto">
                     <a:xfrm>
                       <a:off x="0" y="0"/>
-                      <a:ext cx="4378262" cy="2395901"/>
+                      <a:ext cx="3600984" cy="2016551"/>
                     </a:xfrm>
                     <a:prstGeom prst="rect">
                       <a:avLst/>
@@ -4192,44 +3213,33 @@
         <w:rPr>
           <w:rFonts w:ascii="Arial" w:hAnsi="Arial" w:cs="Arial"/>
         </w:rPr>
-        <w:t>RF_02</w:t>
-      </w:r>
-      <w:r>
-        <w:rPr>
-          <w:rFonts w:ascii="Arial" w:hAnsi="Arial" w:cs="Arial"/>
-        </w:rPr>
-        <w:t>2</w:t>
-      </w:r>
-      <w:r>
-        <w:rPr>
-          <w:rFonts w:ascii="Arial" w:hAnsi="Arial" w:cs="Arial"/>
-        </w:rPr>
-        <w:t xml:space="preserve"> </w:t>
-      </w:r>
-      <w:r>
-        <w:rPr>
-          <w:rFonts w:ascii="Arial" w:hAnsi="Arial" w:cs="Arial"/>
-        </w:rPr>
-        <w:t xml:space="preserve">Visualizar reportes </w:t>
-      </w:r>
-      <w:r>
-        <w:rPr>
-          <w:rFonts w:ascii="Arial" w:hAnsi="Arial" w:cs="Arial"/>
-        </w:rPr>
-        <w:t>contables</w:t>
-      </w:r>
-    </w:p>
-    <w:p>
-      <w:r>
-        <w:rPr>
+        <w:lastRenderedPageBreak/>
+        <w:t xml:space="preserve">RF_017 </w:t>
+      </w:r>
+      <w:r>
+        <w:rPr>
+          <w:rFonts w:ascii="Arial" w:hAnsi="Arial" w:cs="Arial"/>
+        </w:rPr>
+        <w:t>Administrar quejas reclamos sugerencias</w:t>
+      </w:r>
+    </w:p>
+    <w:p>
+      <w:pPr>
+        <w:rPr>
+          <w:rFonts w:ascii="Arial" w:hAnsi="Arial" w:cs="Arial"/>
+        </w:rPr>
+      </w:pPr>
+      <w:r>
+        <w:rPr>
+          <w:rFonts w:ascii="Arial" w:hAnsi="Arial" w:cs="Arial"/>
           <w:noProof/>
           <w:lang w:eastAsia="es-CO"/>
         </w:rPr>
         <w:drawing>
           <wp:inline distT="0" distB="0" distL="0" distR="0">
-            <wp:extent cx="4334083" cy="2371725"/>
-            <wp:effectExtent l="0" t="0" r="9525" b="0"/>
-            <wp:docPr id="29" name="Imagen 29" descr="C:\Users\Asus\Desktop\img casos\22.png"/>
+            <wp:extent cx="3844018" cy="2152650"/>
+            <wp:effectExtent l="0" t="0" r="4445" b="0"/>
+            <wp:docPr id="49" name="Imagen 49" descr="C:\Users\Asus\Desktop\imgs\17.png"/>
             <wp:cNvGraphicFramePr>
               <a:graphicFrameLocks xmlns:a="http://schemas.openxmlformats.org/drawingml/2006/main" noChangeAspect="1"/>
             </wp:cNvGraphicFramePr>
@@ -4237,7 +3247,7 @@
               <a:graphicData uri="http://schemas.openxmlformats.org/drawingml/2006/picture">
                 <pic:pic xmlns:pic="http://schemas.openxmlformats.org/drawingml/2006/picture">
                   <pic:nvPicPr>
-                    <pic:cNvPr id="0" name="Picture 24" descr="C:\Users\Asus\Desktop\img casos\22.png"/>
+                    <pic:cNvPr id="0" name="Picture 18" descr="C:\Users\Asus\Desktop\imgs\17.png"/>
                     <pic:cNvPicPr>
                       <a:picLocks noChangeAspect="1" noChangeArrowheads="1"/>
                     </pic:cNvPicPr>
@@ -4258,7 +3268,7 @@
                   <pic:spPr bwMode="auto">
                     <a:xfrm>
                       <a:off x="0" y="0"/>
-                      <a:ext cx="4351381" cy="2381191"/>
+                      <a:ext cx="3851536" cy="2156860"/>
                     </a:xfrm>
                     <a:prstGeom prst="rect">
                       <a:avLst/>
@@ -4277,70 +3287,29 @@
     </w:p>
     <w:p>
       <w:pPr>
-        <w:rPr>
-          <w:rFonts w:ascii="Arial" w:hAnsi="Arial" w:cs="Arial"/>
-        </w:rPr>
-      </w:pPr>
-    </w:p>
-    <w:p>
-      <w:pPr>
-        <w:rPr>
-          <w:rFonts w:ascii="Arial" w:hAnsi="Arial" w:cs="Arial"/>
-        </w:rPr>
-      </w:pPr>
-    </w:p>
-    <w:p>
-      <w:pPr>
-        <w:rPr>
-          <w:rFonts w:ascii="Arial" w:hAnsi="Arial" w:cs="Arial"/>
-        </w:rPr>
-      </w:pPr>
-    </w:p>
-    <w:p>
-      <w:pPr>
-        <w:rPr>
-          <w:rFonts w:ascii="Arial" w:hAnsi="Arial" w:cs="Arial"/>
-        </w:rPr>
-      </w:pPr>
-    </w:p>
-    <w:p>
-      <w:pPr>
-        <w:rPr>
-          <w:rFonts w:ascii="Arial" w:hAnsi="Arial" w:cs="Arial"/>
-        </w:rPr>
-      </w:pPr>
-    </w:p>
-    <w:p>
-      <w:pPr>
-        <w:rPr>
-          <w:rFonts w:ascii="Arial" w:hAnsi="Arial" w:cs="Arial"/>
-        </w:rPr>
-      </w:pPr>
-    </w:p>
-    <w:p>
-      <w:pPr>
-        <w:rPr>
-          <w:rFonts w:ascii="Arial" w:hAnsi="Arial" w:cs="Arial"/>
-        </w:rPr>
-      </w:pPr>
-    </w:p>
-    <w:p>
-      <w:pPr>
-        <w:rPr>
-          <w:rFonts w:ascii="Arial" w:hAnsi="Arial" w:cs="Arial"/>
-        </w:rPr>
-      </w:pPr>
-      <w:r>
-        <w:rPr>
-          <w:rFonts w:ascii="Arial" w:hAnsi="Arial" w:cs="Arial"/>
-        </w:rPr>
-        <w:t>RF_02</w:t>
-      </w:r>
-      <w:r>
-        <w:rPr>
-          <w:rFonts w:ascii="Arial" w:hAnsi="Arial" w:cs="Arial"/>
-        </w:rPr>
-        <w:t>3</w:t>
+        <w:pStyle w:val="Ttulo2"/>
+      </w:pPr>
+      <w:r>
+        <w:t>Requisitos de usuario locutor</w:t>
+      </w:r>
+    </w:p>
+    <w:p>
+      <w:pPr>
+        <w:rPr>
+          <w:rFonts w:ascii="Arial" w:hAnsi="Arial" w:cs="Arial"/>
+        </w:rPr>
+      </w:pPr>
+      <w:r>
+        <w:rPr>
+          <w:rFonts w:ascii="Arial" w:hAnsi="Arial" w:cs="Arial"/>
+        </w:rPr>
+        <w:t>RF_018</w:t>
+      </w:r>
+      <w:r>
+        <w:rPr>
+          <w:rFonts w:ascii="Arial" w:hAnsi="Arial" w:cs="Arial"/>
+        </w:rPr>
+        <w:t xml:space="preserve"> Registrar Usuario</w:t>
       </w:r>
       <w:r>
         <w:rPr>
@@ -4348,31 +3317,24 @@
         </w:rPr>
         <w:t xml:space="preserve"> </w:t>
       </w:r>
-      <w:r>
-        <w:rPr>
-          <w:rFonts w:ascii="Arial" w:hAnsi="Arial" w:cs="Arial"/>
-        </w:rPr>
-        <w:t xml:space="preserve">Visualizar reportes </w:t>
-      </w:r>
-      <w:r>
-        <w:rPr>
-          <w:rFonts w:ascii="Arial" w:hAnsi="Arial" w:cs="Arial"/>
-        </w:rPr>
-        <w:t>emisión</w:t>
-      </w:r>
-    </w:p>
-    <w:p>
-      <w:r>
-        <w:rPr>
+    </w:p>
+    <w:p>
+      <w:pPr>
+        <w:rPr>
+          <w:rFonts w:ascii="Arial" w:hAnsi="Arial" w:cs="Arial"/>
+        </w:rPr>
+      </w:pPr>
+      <w:r>
+        <w:rPr>
+          <w:rFonts w:ascii="Arial" w:hAnsi="Arial" w:cs="Arial"/>
           <w:noProof/>
           <w:lang w:eastAsia="es-CO"/>
         </w:rPr>
-        <w:lastRenderedPageBreak/>
         <w:drawing>
           <wp:inline distT="0" distB="0" distL="0" distR="0">
-            <wp:extent cx="3898934" cy="2133600"/>
-            <wp:effectExtent l="0" t="0" r="6350" b="0"/>
-            <wp:docPr id="30" name="Imagen 30" descr="C:\Users\Asus\Desktop\img casos\23.png"/>
+            <wp:extent cx="3605893" cy="2019300"/>
+            <wp:effectExtent l="0" t="0" r="0" b="0"/>
+            <wp:docPr id="50" name="Imagen 50" descr="C:\Users\Asus\Desktop\imgs\18.png"/>
             <wp:cNvGraphicFramePr>
               <a:graphicFrameLocks xmlns:a="http://schemas.openxmlformats.org/drawingml/2006/main" noChangeAspect="1"/>
             </wp:cNvGraphicFramePr>
@@ -4380,7 +3342,7 @@
               <a:graphicData uri="http://schemas.openxmlformats.org/drawingml/2006/picture">
                 <pic:pic xmlns:pic="http://schemas.openxmlformats.org/drawingml/2006/picture">
                   <pic:nvPicPr>
-                    <pic:cNvPr id="0" name="Picture 25" descr="C:\Users\Asus\Desktop\img casos\23.png"/>
+                    <pic:cNvPr id="0" name="Picture 19" descr="C:\Users\Asus\Desktop\imgs\18.png"/>
                     <pic:cNvPicPr>
                       <a:picLocks noChangeAspect="1" noChangeArrowheads="1"/>
                     </pic:cNvPicPr>
@@ -4401,7 +3363,7 @@
                   <pic:spPr bwMode="auto">
                     <a:xfrm>
                       <a:off x="0" y="0"/>
-                      <a:ext cx="3903548" cy="2136125"/>
+                      <a:ext cx="3612927" cy="2023239"/>
                     </a:xfrm>
                     <a:prstGeom prst="rect">
                       <a:avLst/>
@@ -4428,46 +3390,34 @@
         <w:rPr>
           <w:rFonts w:ascii="Arial" w:hAnsi="Arial" w:cs="Arial"/>
         </w:rPr>
-        <w:t>RF_02</w:t>
-      </w:r>
-      <w:r>
-        <w:rPr>
-          <w:rFonts w:ascii="Arial" w:hAnsi="Arial" w:cs="Arial"/>
-        </w:rPr>
-        <w:t>4</w:t>
-      </w:r>
-      <w:r>
-        <w:rPr>
-          <w:rFonts w:ascii="Arial" w:hAnsi="Arial" w:cs="Arial"/>
-        </w:rPr>
-        <w:t xml:space="preserve"> </w:t>
-      </w:r>
-      <w:r>
-        <w:rPr>
-          <w:rFonts w:ascii="Arial" w:hAnsi="Arial" w:cs="Arial"/>
-          <w:sz w:val="24"/>
-        </w:rPr>
-        <w:t xml:space="preserve">Administrar quejas reclamos </w:t>
-      </w:r>
-      <w:r>
-        <w:rPr>
-          <w:rFonts w:ascii="Arial" w:hAnsi="Arial" w:cs="Arial"/>
-          <w:sz w:val="24"/>
-        </w:rPr>
-        <w:t>sugerencias</w:t>
-      </w:r>
-    </w:p>
-    <w:p>
-      <w:r>
-        <w:rPr>
+        <w:t>RF_019</w:t>
+      </w:r>
+      <w:r>
+        <w:rPr>
+          <w:rFonts w:ascii="Arial" w:hAnsi="Arial" w:cs="Arial"/>
+        </w:rPr>
+        <w:t xml:space="preserve"> Validar ingreso usuario</w:t>
+      </w:r>
+    </w:p>
+    <w:p>
+      <w:pPr>
+        <w:rPr>
+          <w:rFonts w:ascii="Arial" w:hAnsi="Arial" w:cs="Arial"/>
           <w:noProof/>
           <w:lang w:eastAsia="es-CO"/>
         </w:rPr>
+      </w:pPr>
+      <w:r>
+        <w:rPr>
+          <w:rFonts w:ascii="Arial" w:hAnsi="Arial" w:cs="Arial"/>
+          <w:noProof/>
+          <w:lang w:eastAsia="es-CO"/>
+        </w:rPr>
         <w:drawing>
           <wp:inline distT="0" distB="0" distL="0" distR="0">
-            <wp:extent cx="4055588" cy="2219325"/>
-            <wp:effectExtent l="0" t="0" r="2540" b="0"/>
-            <wp:docPr id="31" name="Imagen 31" descr="C:\Users\Asus\Desktop\img casos\24.png"/>
+            <wp:extent cx="3286125" cy="1840231"/>
+            <wp:effectExtent l="0" t="0" r="0" b="7620"/>
+            <wp:docPr id="51" name="Imagen 51" descr="C:\Users\Asus\Desktop\imgs\19.png"/>
             <wp:cNvGraphicFramePr>
               <a:graphicFrameLocks xmlns:a="http://schemas.openxmlformats.org/drawingml/2006/main" noChangeAspect="1"/>
             </wp:cNvGraphicFramePr>
@@ -4475,13 +3425,13 @@
               <a:graphicData uri="http://schemas.openxmlformats.org/drawingml/2006/picture">
                 <pic:pic xmlns:pic="http://schemas.openxmlformats.org/drawingml/2006/picture">
                   <pic:nvPicPr>
-                    <pic:cNvPr id="0" name="Picture 26" descr="C:\Users\Asus\Desktop\img casos\24.png"/>
+                    <pic:cNvPr id="0" name="Picture 20" descr="C:\Users\Asus\Desktop\imgs\19.png"/>
                     <pic:cNvPicPr>
                       <a:picLocks noChangeAspect="1" noChangeArrowheads="1"/>
                     </pic:cNvPicPr>
                   </pic:nvPicPr>
                   <pic:blipFill>
-                    <a:blip r:embed="rId24">
+                    <a:blip r:embed="rId24" cstate="print">
                       <a:extLst>
                         <a:ext uri="{28A0092B-C50C-407E-A947-70E740481C1C}">
                           <a14:useLocalDpi xmlns:a14="http://schemas.microsoft.com/office/drawing/2010/main" val="0"/>
@@ -4496,7 +3446,7 @@
                   <pic:spPr bwMode="auto">
                     <a:xfrm>
                       <a:off x="0" y="0"/>
-                      <a:ext cx="4062944" cy="2223350"/>
+                      <a:ext cx="3305043" cy="1850825"/>
                     </a:xfrm>
                     <a:prstGeom prst="rect">
                       <a:avLst/>
@@ -4515,67 +3465,22 @@
     </w:p>
     <w:p>
       <w:pPr>
-        <w:pStyle w:val="Ttulo2"/>
-      </w:pPr>
-    </w:p>
-    <w:p>
-      <w:pPr>
-        <w:pStyle w:val="Ttulo2"/>
-      </w:pPr>
-    </w:p>
-    <w:p>
-      <w:pPr>
-        <w:pStyle w:val="Ttulo2"/>
-      </w:pPr>
-    </w:p>
-    <w:p>
-      <w:pPr>
-        <w:pStyle w:val="Ttulo2"/>
-      </w:pPr>
-    </w:p>
-    <w:p>
-      <w:pPr>
-        <w:pStyle w:val="Ttulo2"/>
-      </w:pPr>
-    </w:p>
-    <w:p>
-      <w:pPr>
-        <w:pStyle w:val="Ttulo2"/>
-      </w:pPr>
-    </w:p>
-    <w:p/>
-    <w:p/>
-    <w:p/>
-    <w:p/>
-    <w:p/>
-    <w:p>
-      <w:pPr>
-        <w:pStyle w:val="Ttulo2"/>
-      </w:pPr>
-      <w:r>
-        <w:t xml:space="preserve">Requisitos de usuario </w:t>
-      </w:r>
-      <w:r>
-        <w:t>locutor</w:t>
-      </w:r>
-    </w:p>
-    <w:p>
-      <w:pPr>
-        <w:rPr>
-          <w:rFonts w:ascii="Arial" w:hAnsi="Arial" w:cs="Arial"/>
-        </w:rPr>
-      </w:pPr>
-      <w:r>
-        <w:rPr>
-          <w:rFonts w:ascii="Arial" w:hAnsi="Arial" w:cs="Arial"/>
-        </w:rPr>
-        <w:t>RF_025</w:t>
-      </w:r>
-      <w:r>
-        <w:rPr>
-          <w:rFonts w:ascii="Arial" w:hAnsi="Arial" w:cs="Arial"/>
-        </w:rPr>
-        <w:t xml:space="preserve"> registrar usuario</w:t>
+        <w:rPr>
+          <w:rFonts w:ascii="Arial" w:hAnsi="Arial" w:cs="Arial"/>
+        </w:rPr>
+      </w:pPr>
+      <w:r>
+        <w:rPr>
+          <w:rFonts w:ascii="Arial" w:hAnsi="Arial" w:cs="Arial"/>
+        </w:rPr>
+        <w:lastRenderedPageBreak/>
+        <w:t>RF_020</w:t>
+      </w:r>
+      <w:r>
+        <w:rPr>
+          <w:rFonts w:ascii="Arial" w:hAnsi="Arial" w:cs="Arial"/>
+        </w:rPr>
+        <w:t xml:space="preserve"> Restablecer contraseña</w:t>
       </w:r>
     </w:p>
     <w:p>
@@ -4590,12 +3495,11 @@
           <w:noProof/>
           <w:lang w:eastAsia="es-CO"/>
         </w:rPr>
-        <w:lastRenderedPageBreak/>
         <w:drawing>
-          <wp:inline distT="0" distB="0" distL="0" distR="0" wp14:anchorId="7787A5E5" wp14:editId="29F42C37">
-            <wp:extent cx="5009586" cy="2581275"/>
-            <wp:effectExtent l="0" t="0" r="635" b="0"/>
-            <wp:docPr id="20" name="Imagen 20" descr="C:\Users\Asus\Desktop\img casos\1.png"/>
+          <wp:inline distT="0" distB="0" distL="0" distR="0">
+            <wp:extent cx="4048125" cy="2266950"/>
+            <wp:effectExtent l="0" t="0" r="9525" b="0"/>
+            <wp:docPr id="52" name="Imagen 52" descr="C:\Users\Asus\Desktop\imgs\20.png"/>
             <wp:cNvGraphicFramePr>
               <a:graphicFrameLocks xmlns:a="http://schemas.openxmlformats.org/drawingml/2006/main" noChangeAspect="1"/>
             </wp:cNvGraphicFramePr>
@@ -4603,292 +3507,7 @@
               <a:graphicData uri="http://schemas.openxmlformats.org/drawingml/2006/picture">
                 <pic:pic xmlns:pic="http://schemas.openxmlformats.org/drawingml/2006/picture">
                   <pic:nvPicPr>
-                    <pic:cNvPr id="0" name="Picture 15" descr="C:\Users\Asus\Desktop\img casos\1.png"/>
-                    <pic:cNvPicPr>
-                      <a:picLocks noChangeAspect="1" noChangeArrowheads="1"/>
-                    </pic:cNvPicPr>
-                  </pic:nvPicPr>
-                  <pic:blipFill>
-                    <a:blip r:embed="rId4">
-                      <a:extLst>
-                        <a:ext uri="{28A0092B-C50C-407E-A947-70E740481C1C}">
-                          <a14:useLocalDpi xmlns:a14="http://schemas.microsoft.com/office/drawing/2010/main" val="0"/>
-                        </a:ext>
-                      </a:extLst>
-                    </a:blip>
-                    <a:srcRect/>
-                    <a:stretch>
-                      <a:fillRect/>
-                    </a:stretch>
-                  </pic:blipFill>
-                  <pic:spPr bwMode="auto">
-                    <a:xfrm>
-                      <a:off x="0" y="0"/>
-                      <a:ext cx="5013691" cy="2583390"/>
-                    </a:xfrm>
-                    <a:prstGeom prst="rect">
-                      <a:avLst/>
-                    </a:prstGeom>
-                    <a:noFill/>
-                    <a:ln>
-                      <a:noFill/>
-                    </a:ln>
-                  </pic:spPr>
-                </pic:pic>
-              </a:graphicData>
-            </a:graphic>
-          </wp:inline>
-        </w:drawing>
-      </w:r>
-    </w:p>
-    <w:p>
-      <w:pPr>
-        <w:rPr>
-          <w:rFonts w:ascii="Arial" w:hAnsi="Arial" w:cs="Arial"/>
-        </w:rPr>
-      </w:pPr>
-    </w:p>
-    <w:p>
-      <w:pPr>
-        <w:rPr>
-          <w:rFonts w:ascii="Arial" w:hAnsi="Arial" w:cs="Arial"/>
-        </w:rPr>
-      </w:pPr>
-    </w:p>
-    <w:p>
-      <w:pPr>
-        <w:rPr>
-          <w:rFonts w:ascii="Arial" w:hAnsi="Arial" w:cs="Arial"/>
-        </w:rPr>
-      </w:pPr>
-    </w:p>
-    <w:p>
-      <w:pPr>
-        <w:rPr>
-          <w:rFonts w:ascii="Arial" w:hAnsi="Arial" w:cs="Arial"/>
-        </w:rPr>
-      </w:pPr>
-    </w:p>
-    <w:p>
-      <w:pPr>
-        <w:rPr>
-          <w:rFonts w:ascii="Arial" w:hAnsi="Arial" w:cs="Arial"/>
-        </w:rPr>
-      </w:pPr>
-    </w:p>
-    <w:p>
-      <w:pPr>
-        <w:rPr>
-          <w:rFonts w:ascii="Arial" w:hAnsi="Arial" w:cs="Arial"/>
-        </w:rPr>
-      </w:pPr>
-      <w:r>
-        <w:rPr>
-          <w:rFonts w:ascii="Arial" w:hAnsi="Arial" w:cs="Arial"/>
-        </w:rPr>
-        <w:t>RF_026</w:t>
-      </w:r>
-      <w:r>
-        <w:rPr>
-          <w:rFonts w:ascii="Arial" w:hAnsi="Arial" w:cs="Arial"/>
-        </w:rPr>
-        <w:t xml:space="preserve"> Validar ingreso usuario</w:t>
-      </w:r>
-    </w:p>
-    <w:p>
-      <w:pPr>
-        <w:rPr>
-          <w:rFonts w:ascii="Arial" w:hAnsi="Arial" w:cs="Arial"/>
-        </w:rPr>
-      </w:pPr>
-      <w:r>
-        <w:rPr>
-          <w:rFonts w:ascii="Arial" w:hAnsi="Arial" w:cs="Arial"/>
-          <w:noProof/>
-          <w:lang w:eastAsia="es-CO"/>
-        </w:rPr>
-        <w:drawing>
-          <wp:inline distT="0" distB="0" distL="0" distR="0" wp14:anchorId="175114B9" wp14:editId="1C94AF69">
-            <wp:extent cx="4391025" cy="2524125"/>
-            <wp:effectExtent l="0" t="0" r="9525" b="9525"/>
-            <wp:docPr id="21" name="Imagen 21" descr="C:\Users\Asus\Desktop\img casos\2.png"/>
-            <wp:cNvGraphicFramePr>
-              <a:graphicFrameLocks xmlns:a="http://schemas.openxmlformats.org/drawingml/2006/main" noChangeAspect="1"/>
-            </wp:cNvGraphicFramePr>
-            <a:graphic xmlns:a="http://schemas.openxmlformats.org/drawingml/2006/main">
-              <a:graphicData uri="http://schemas.openxmlformats.org/drawingml/2006/picture">
-                <pic:pic xmlns:pic="http://schemas.openxmlformats.org/drawingml/2006/picture">
-                  <pic:nvPicPr>
-                    <pic:cNvPr id="0" name="Picture 16" descr="C:\Users\Asus\Desktop\img casos\2.png"/>
-                    <pic:cNvPicPr>
-                      <a:picLocks noChangeAspect="1" noChangeArrowheads="1"/>
-                    </pic:cNvPicPr>
-                  </pic:nvPicPr>
-                  <pic:blipFill>
-                    <a:blip r:embed="rId5">
-                      <a:extLst>
-                        <a:ext uri="{28A0092B-C50C-407E-A947-70E740481C1C}">
-                          <a14:useLocalDpi xmlns:a14="http://schemas.microsoft.com/office/drawing/2010/main" val="0"/>
-                        </a:ext>
-                      </a:extLst>
-                    </a:blip>
-                    <a:srcRect/>
-                    <a:stretch>
-                      <a:fillRect/>
-                    </a:stretch>
-                  </pic:blipFill>
-                  <pic:spPr bwMode="auto">
-                    <a:xfrm>
-                      <a:off x="0" y="0"/>
-                      <a:ext cx="4391025" cy="2524125"/>
-                    </a:xfrm>
-                    <a:prstGeom prst="rect">
-                      <a:avLst/>
-                    </a:prstGeom>
-                    <a:noFill/>
-                    <a:ln>
-                      <a:noFill/>
-                    </a:ln>
-                  </pic:spPr>
-                </pic:pic>
-              </a:graphicData>
-            </a:graphic>
-          </wp:inline>
-        </w:drawing>
-      </w:r>
-    </w:p>
-    <w:p>
-      <w:pPr>
-        <w:rPr>
-          <w:rFonts w:ascii="Arial" w:hAnsi="Arial" w:cs="Arial"/>
-        </w:rPr>
-      </w:pPr>
-      <w:r>
-        <w:rPr>
-          <w:rFonts w:ascii="Arial" w:hAnsi="Arial" w:cs="Arial"/>
-        </w:rPr>
-        <w:t>RF_027</w:t>
-      </w:r>
-      <w:r>
-        <w:rPr>
-          <w:rFonts w:ascii="Arial" w:hAnsi="Arial" w:cs="Arial"/>
-        </w:rPr>
-        <w:t xml:space="preserve"> Restablecer contraseña</w:t>
-      </w:r>
-    </w:p>
-    <w:p>
-      <w:pPr>
-        <w:rPr>
-          <w:rFonts w:ascii="Arial" w:hAnsi="Arial" w:cs="Arial"/>
-        </w:rPr>
-      </w:pPr>
-      <w:r>
-        <w:rPr>
-          <w:rFonts w:ascii="Arial" w:hAnsi="Arial" w:cs="Arial"/>
-          <w:noProof/>
-          <w:lang w:eastAsia="es-CO"/>
-        </w:rPr>
-        <w:lastRenderedPageBreak/>
-        <w:drawing>
-          <wp:inline distT="0" distB="0" distL="0" distR="0" wp14:anchorId="0F1A1D73" wp14:editId="77E87122">
-            <wp:extent cx="4438928" cy="2209800"/>
-            <wp:effectExtent l="0" t="0" r="0" b="0"/>
-            <wp:docPr id="22" name="Imagen 22" descr="C:\Users\Asus\Desktop\img casos\3.png"/>
-            <wp:cNvGraphicFramePr>
-              <a:graphicFrameLocks xmlns:a="http://schemas.openxmlformats.org/drawingml/2006/main" noChangeAspect="1"/>
-            </wp:cNvGraphicFramePr>
-            <a:graphic xmlns:a="http://schemas.openxmlformats.org/drawingml/2006/main">
-              <a:graphicData uri="http://schemas.openxmlformats.org/drawingml/2006/picture">
-                <pic:pic xmlns:pic="http://schemas.openxmlformats.org/drawingml/2006/picture">
-                  <pic:nvPicPr>
-                    <pic:cNvPr id="0" name="Picture 17" descr="C:\Users\Asus\Desktop\img casos\3.png"/>
-                    <pic:cNvPicPr>
-                      <a:picLocks noChangeAspect="1" noChangeArrowheads="1"/>
-                    </pic:cNvPicPr>
-                  </pic:nvPicPr>
-                  <pic:blipFill>
-                    <a:blip r:embed="rId6">
-                      <a:extLst>
-                        <a:ext uri="{28A0092B-C50C-407E-A947-70E740481C1C}">
-                          <a14:useLocalDpi xmlns:a14="http://schemas.microsoft.com/office/drawing/2010/main" val="0"/>
-                        </a:ext>
-                      </a:extLst>
-                    </a:blip>
-                    <a:srcRect/>
-                    <a:stretch>
-                      <a:fillRect/>
-                    </a:stretch>
-                  </pic:blipFill>
-                  <pic:spPr bwMode="auto">
-                    <a:xfrm>
-                      <a:off x="0" y="0"/>
-                      <a:ext cx="4449428" cy="2215027"/>
-                    </a:xfrm>
-                    <a:prstGeom prst="rect">
-                      <a:avLst/>
-                    </a:prstGeom>
-                    <a:noFill/>
-                    <a:ln>
-                      <a:noFill/>
-                    </a:ln>
-                  </pic:spPr>
-                </pic:pic>
-              </a:graphicData>
-            </a:graphic>
-          </wp:inline>
-        </w:drawing>
-      </w:r>
-    </w:p>
-    <w:p>
-      <w:pPr>
-        <w:rPr>
-          <w:rFonts w:ascii="Arial" w:hAnsi="Arial" w:cs="Arial"/>
-        </w:rPr>
-      </w:pPr>
-      <w:r>
-        <w:rPr>
-          <w:rFonts w:ascii="Arial" w:hAnsi="Arial" w:cs="Arial"/>
-        </w:rPr>
-        <w:t>RF_028</w:t>
-      </w:r>
-      <w:r>
-        <w:rPr>
-          <w:rFonts w:ascii="Arial" w:hAnsi="Arial" w:cs="Arial"/>
-        </w:rPr>
-        <w:t xml:space="preserve"> </w:t>
-      </w:r>
-      <w:r>
-        <w:rPr>
-          <w:rFonts w:ascii="Arial" w:hAnsi="Arial" w:cs="Arial"/>
-        </w:rPr>
-        <w:t xml:space="preserve">Visualizar cuñas </w:t>
-      </w:r>
-      <w:r>
-        <w:rPr>
-          <w:rFonts w:ascii="Arial" w:hAnsi="Arial" w:cs="Arial"/>
-        </w:rPr>
-        <w:t>solicitadas</w:t>
-      </w:r>
-    </w:p>
-    <w:p>
-      <w:r>
-        <w:rPr>
-          <w:noProof/>
-          <w:lang w:eastAsia="es-CO"/>
-        </w:rPr>
-        <w:drawing>
-          <wp:inline distT="0" distB="0" distL="0" distR="0">
-            <wp:extent cx="4229647" cy="2314575"/>
-            <wp:effectExtent l="0" t="0" r="0" b="0"/>
-            <wp:docPr id="32" name="Imagen 32" descr="C:\Users\Asus\Desktop\img casos\28.png"/>
-            <wp:cNvGraphicFramePr>
-              <a:graphicFrameLocks xmlns:a="http://schemas.openxmlformats.org/drawingml/2006/main" noChangeAspect="1"/>
-            </wp:cNvGraphicFramePr>
-            <a:graphic xmlns:a="http://schemas.openxmlformats.org/drawingml/2006/main">
-              <a:graphicData uri="http://schemas.openxmlformats.org/drawingml/2006/picture">
-                <pic:pic xmlns:pic="http://schemas.openxmlformats.org/drawingml/2006/picture">
-                  <pic:nvPicPr>
-                    <pic:cNvPr id="0" name="Picture 27" descr="C:\Users\Asus\Desktop\img casos\28.png"/>
+                    <pic:cNvPr id="0" name="Picture 21" descr="C:\Users\Asus\Desktop\imgs\20.png"/>
                     <pic:cNvPicPr>
                       <a:picLocks noChangeAspect="1" noChangeArrowheads="1"/>
                     </pic:cNvPicPr>
@@ -4909,7 +3528,7 @@
                   <pic:spPr bwMode="auto">
                     <a:xfrm>
                       <a:off x="0" y="0"/>
-                      <a:ext cx="4239033" cy="2319711"/>
+                      <a:ext cx="4056188" cy="2271465"/>
                     </a:xfrm>
                     <a:prstGeom prst="rect">
                       <a:avLst/>
@@ -4936,38 +3555,32 @@
         <w:rPr>
           <w:rFonts w:ascii="Arial" w:hAnsi="Arial" w:cs="Arial"/>
         </w:rPr>
-        <w:t>RF_029</w:t>
-      </w:r>
-      <w:r>
-        <w:rPr>
-          <w:rFonts w:ascii="Arial" w:hAnsi="Arial" w:cs="Arial"/>
-        </w:rPr>
-        <w:t xml:space="preserve"> </w:t>
-      </w:r>
-      <w:r>
-        <w:rPr>
-          <w:rFonts w:ascii="Arial" w:hAnsi="Arial" w:cs="Arial"/>
-        </w:rPr>
-        <w:t xml:space="preserve">Confirmar cuña </w:t>
-      </w:r>
-      <w:r>
-        <w:rPr>
-          <w:rFonts w:ascii="Arial" w:hAnsi="Arial" w:cs="Arial"/>
-        </w:rPr>
-        <w:t>realizada</w:t>
-      </w:r>
-    </w:p>
-    <w:p>
-      <w:r>
-        <w:rPr>
+        <w:t>RF_021</w:t>
+      </w:r>
+      <w:r>
+        <w:rPr>
+          <w:rFonts w:ascii="Arial" w:hAnsi="Arial" w:cs="Arial"/>
+        </w:rPr>
+        <w:t xml:space="preserve"> Visualizar cuñas solicitadas</w:t>
+      </w:r>
+    </w:p>
+    <w:p>
+      <w:pPr>
+        <w:rPr>
+          <w:rFonts w:ascii="Arial" w:hAnsi="Arial" w:cs="Arial"/>
+        </w:rPr>
+      </w:pPr>
+      <w:r>
+        <w:rPr>
+          <w:rFonts w:ascii="Arial" w:hAnsi="Arial" w:cs="Arial"/>
           <w:noProof/>
           <w:lang w:eastAsia="es-CO"/>
         </w:rPr>
         <w:drawing>
           <wp:inline distT="0" distB="0" distL="0" distR="0">
-            <wp:extent cx="4316677" cy="2362200"/>
-            <wp:effectExtent l="0" t="0" r="8255" b="0"/>
-            <wp:docPr id="33" name="Imagen 33" descr="C:\Users\Asus\Desktop\img casos\29.png"/>
+            <wp:extent cx="3733800" cy="2090928"/>
+            <wp:effectExtent l="0" t="0" r="0" b="5080"/>
+            <wp:docPr id="53" name="Imagen 53" descr="C:\Users\Asus\Desktop\imgs\21.png"/>
             <wp:cNvGraphicFramePr>
               <a:graphicFrameLocks xmlns:a="http://schemas.openxmlformats.org/drawingml/2006/main" noChangeAspect="1"/>
             </wp:cNvGraphicFramePr>
@@ -4975,7 +3588,7 @@
               <a:graphicData uri="http://schemas.openxmlformats.org/drawingml/2006/picture">
                 <pic:pic xmlns:pic="http://schemas.openxmlformats.org/drawingml/2006/picture">
                   <pic:nvPicPr>
-                    <pic:cNvPr id="0" name="Picture 28" descr="C:\Users\Asus\Desktop\img casos\29.png"/>
+                    <pic:cNvPr id="0" name="Picture 22" descr="C:\Users\Asus\Desktop\imgs\21.png"/>
                     <pic:cNvPicPr>
                       <a:picLocks noChangeAspect="1" noChangeArrowheads="1"/>
                     </pic:cNvPicPr>
@@ -4996,7 +3609,7 @@
                   <pic:spPr bwMode="auto">
                     <a:xfrm>
                       <a:off x="0" y="0"/>
-                      <a:ext cx="4322255" cy="2365252"/>
+                      <a:ext cx="3748884" cy="2099375"/>
                     </a:xfrm>
                     <a:prstGeom prst="rect">
                       <a:avLst/>
@@ -5015,31 +3628,161 @@
     </w:p>
     <w:p>
       <w:pPr>
+        <w:rPr>
+          <w:rFonts w:ascii="Arial" w:hAnsi="Arial" w:cs="Arial"/>
+        </w:rPr>
+      </w:pPr>
+    </w:p>
+    <w:p>
+      <w:pPr>
+        <w:rPr>
+          <w:rFonts w:ascii="Arial" w:hAnsi="Arial" w:cs="Arial"/>
+        </w:rPr>
+      </w:pPr>
+    </w:p>
+    <w:p>
+      <w:pPr>
+        <w:rPr>
+          <w:rFonts w:ascii="Arial" w:hAnsi="Arial" w:cs="Arial"/>
+        </w:rPr>
+      </w:pPr>
+    </w:p>
+    <w:p>
+      <w:pPr>
+        <w:rPr>
+          <w:rFonts w:ascii="Arial" w:hAnsi="Arial" w:cs="Arial"/>
+        </w:rPr>
+      </w:pPr>
+    </w:p>
+    <w:p>
+      <w:pPr>
+        <w:rPr>
+          <w:rFonts w:ascii="Arial" w:hAnsi="Arial" w:cs="Arial"/>
+        </w:rPr>
+      </w:pPr>
+    </w:p>
+    <w:p>
+      <w:pPr>
+        <w:rPr>
+          <w:rFonts w:ascii="Arial" w:hAnsi="Arial" w:cs="Arial"/>
+        </w:rPr>
+      </w:pPr>
+    </w:p>
+    <w:p>
+      <w:pPr>
+        <w:rPr>
+          <w:rFonts w:ascii="Arial" w:hAnsi="Arial" w:cs="Arial"/>
+        </w:rPr>
+      </w:pPr>
+    </w:p>
+    <w:p>
+      <w:pPr>
+        <w:rPr>
+          <w:rFonts w:ascii="Arial" w:hAnsi="Arial" w:cs="Arial"/>
+        </w:rPr>
+      </w:pPr>
+    </w:p>
+    <w:p>
+      <w:pPr>
+        <w:rPr>
+          <w:rFonts w:ascii="Arial" w:hAnsi="Arial" w:cs="Arial"/>
+        </w:rPr>
+      </w:pPr>
+      <w:r>
+        <w:rPr>
+          <w:rFonts w:ascii="Arial" w:hAnsi="Arial" w:cs="Arial"/>
+        </w:rPr>
+        <w:lastRenderedPageBreak/>
+        <w:t>RF_022</w:t>
+      </w:r>
+      <w:r>
+        <w:rPr>
+          <w:rFonts w:ascii="Arial" w:hAnsi="Arial" w:cs="Arial"/>
+        </w:rPr>
+        <w:t xml:space="preserve"> Confirmar cuña realizada</w:t>
+      </w:r>
+    </w:p>
+    <w:p>
+      <w:pPr>
+        <w:rPr>
+          <w:rFonts w:ascii="Arial" w:hAnsi="Arial" w:cs="Arial"/>
+        </w:rPr>
+      </w:pPr>
+      <w:r>
+        <w:rPr>
+          <w:rFonts w:ascii="Arial" w:hAnsi="Arial" w:cs="Arial"/>
+          <w:noProof/>
+          <w:lang w:eastAsia="es-CO"/>
+        </w:rPr>
+        <w:drawing>
+          <wp:inline distT="0" distB="0" distL="0" distR="0">
+            <wp:extent cx="3656919" cy="2047875"/>
+            <wp:effectExtent l="0" t="0" r="1270" b="0"/>
+            <wp:docPr id="54" name="Imagen 54" descr="C:\Users\Asus\Desktop\imgs\22.png"/>
+            <wp:cNvGraphicFramePr>
+              <a:graphicFrameLocks xmlns:a="http://schemas.openxmlformats.org/drawingml/2006/main" noChangeAspect="1"/>
+            </wp:cNvGraphicFramePr>
+            <a:graphic xmlns:a="http://schemas.openxmlformats.org/drawingml/2006/main">
+              <a:graphicData uri="http://schemas.openxmlformats.org/drawingml/2006/picture">
+                <pic:pic xmlns:pic="http://schemas.openxmlformats.org/drawingml/2006/picture">
+                  <pic:nvPicPr>
+                    <pic:cNvPr id="0" name="Picture 23" descr="C:\Users\Asus\Desktop\imgs\22.png"/>
+                    <pic:cNvPicPr>
+                      <a:picLocks noChangeAspect="1" noChangeArrowheads="1"/>
+                    </pic:cNvPicPr>
+                  </pic:nvPicPr>
+                  <pic:blipFill>
+                    <a:blip r:embed="rId27">
+                      <a:extLst>
+                        <a:ext uri="{28A0092B-C50C-407E-A947-70E740481C1C}">
+                          <a14:useLocalDpi xmlns:a14="http://schemas.microsoft.com/office/drawing/2010/main" val="0"/>
+                        </a:ext>
+                      </a:extLst>
+                    </a:blip>
+                    <a:srcRect/>
+                    <a:stretch>
+                      <a:fillRect/>
+                    </a:stretch>
+                  </pic:blipFill>
+                  <pic:spPr bwMode="auto">
+                    <a:xfrm>
+                      <a:off x="0" y="0"/>
+                      <a:ext cx="3667420" cy="2053755"/>
+                    </a:xfrm>
+                    <a:prstGeom prst="rect">
+                      <a:avLst/>
+                    </a:prstGeom>
+                    <a:noFill/>
+                    <a:ln>
+                      <a:noFill/>
+                    </a:ln>
+                  </pic:spPr>
+                </pic:pic>
+              </a:graphicData>
+            </a:graphic>
+          </wp:inline>
+        </w:drawing>
+      </w:r>
+    </w:p>
+    <w:p/>
+    <w:p>
+      <w:pPr>
         <w:pStyle w:val="Ttulo1"/>
         <w:rPr>
           <w:lang w:val="es-CO"/>
         </w:rPr>
       </w:pPr>
-    </w:p>
-    <w:p>
-      <w:pPr>
-        <w:pStyle w:val="Ttulo1"/>
+      <w:r>
         <w:rPr>
           <w:lang w:val="es-CO"/>
         </w:rPr>
-      </w:pPr>
-      <w:r>
-        <w:rPr>
-          <w:lang w:val="es-CO"/>
-        </w:rPr>
-        <w:lastRenderedPageBreak/>
         <w:t>Anexos</w:t>
       </w:r>
     </w:p>
     <w:p/>
     <w:sectPr>
-      <w:headerReference w:type="default" r:id="rId27"/>
-      <w:footerReference w:type="default" r:id="rId28"/>
+      <w:headerReference w:type="default" r:id="rId28"/>
+      <w:footerReference w:type="default" r:id="rId29"/>
       <w:pgSz w:w="12240" w:h="15840"/>
       <w:pgMar w:top="1417" w:right="1701" w:bottom="1417" w:left="1701" w:header="708" w:footer="708" w:gutter="0"/>
       <w:cols w:space="708"/>
@@ -5047,6 +3790,31 @@
     </w:sectPr>
   </w:body>
 </w:document>
+</file>
+
+<file path=word/endnotes.xml><?xml version="1.0" encoding="utf-8"?>
+<w:endnotes xmlns:wpc="http://schemas.microsoft.com/office/word/2010/wordprocessingCanvas" xmlns:mc="http://schemas.openxmlformats.org/markup-compatibility/2006" xmlns:o="urn:schemas-microsoft-com:office:office" xmlns:r="http://schemas.openxmlformats.org/officeDocument/2006/relationships" xmlns:m="http://schemas.openxmlformats.org/officeDocument/2006/math" xmlns:v="urn:schemas-microsoft-com:vml" xmlns:wp14="http://schemas.microsoft.com/office/word/2010/wordprocessingDrawing" xmlns:wp="http://schemas.openxmlformats.org/drawingml/2006/wordprocessingDrawing" xmlns:w10="urn:schemas-microsoft-com:office:word" xmlns:w="http://schemas.openxmlformats.org/wordprocessingml/2006/main" xmlns:w14="http://schemas.microsoft.com/office/word/2010/wordml" xmlns:w15="http://schemas.microsoft.com/office/word/2012/wordml" xmlns:wpg="http://schemas.microsoft.com/office/word/2010/wordprocessingGroup" xmlns:wpi="http://schemas.microsoft.com/office/word/2010/wordprocessingInk" xmlns:wne="http://schemas.microsoft.com/office/word/2006/wordml" xmlns:wps="http://schemas.microsoft.com/office/word/2010/wordprocessingShape" mc:Ignorable="w14 w15 wp14">
+  <w:endnote w:type="separator" w:id="-1">
+    <w:p>
+      <w:pPr>
+        <w:spacing w:after="0" w:line="240" w:lineRule="auto"/>
+      </w:pPr>
+      <w:r>
+        <w:separator/>
+      </w:r>
+    </w:p>
+  </w:endnote>
+  <w:endnote w:type="continuationSeparator" w:id="0">
+    <w:p>
+      <w:pPr>
+        <w:spacing w:after="0" w:line="240" w:lineRule="auto"/>
+      </w:pPr>
+      <w:r>
+        <w:continuationSeparator/>
+      </w:r>
+    </w:p>
+  </w:endnote>
+</w:endnotes>
 </file>
 
 <file path=word/footer1.xml><?xml version="1.0" encoding="utf-8"?>
@@ -5100,7 +3868,7 @@
         <w:szCs w:val="20"/>
         <w:lang w:val="es-VE"/>
       </w:rPr>
-      <w:t>17</w:t>
+      <w:t>12</w:t>
     </w:r>
     <w:r>
       <w:rPr>
@@ -5119,202 +3887,376 @@
 </w:ftr>
 </file>
 
+<file path=word/footnotes.xml><?xml version="1.0" encoding="utf-8"?>
+<w:footnotes xmlns:wpc="http://schemas.microsoft.com/office/word/2010/wordprocessingCanvas" xmlns:mc="http://schemas.openxmlformats.org/markup-compatibility/2006" xmlns:o="urn:schemas-microsoft-com:office:office" xmlns:r="http://schemas.openxmlformats.org/officeDocument/2006/relationships" xmlns:m="http://schemas.openxmlformats.org/officeDocument/2006/math" xmlns:v="urn:schemas-microsoft-com:vml" xmlns:wp14="http://schemas.microsoft.com/office/word/2010/wordprocessingDrawing" xmlns:wp="http://schemas.openxmlformats.org/drawingml/2006/wordprocessingDrawing" xmlns:w10="urn:schemas-microsoft-com:office:word" xmlns:w="http://schemas.openxmlformats.org/wordprocessingml/2006/main" xmlns:w14="http://schemas.microsoft.com/office/word/2010/wordml" xmlns:w15="http://schemas.microsoft.com/office/word/2012/wordml" xmlns:wpg="http://schemas.microsoft.com/office/word/2010/wordprocessingGroup" xmlns:wpi="http://schemas.microsoft.com/office/word/2010/wordprocessingInk" xmlns:wne="http://schemas.microsoft.com/office/word/2006/wordml" xmlns:wps="http://schemas.microsoft.com/office/word/2010/wordprocessingShape" mc:Ignorable="w14 w15 wp14">
+  <w:footnote w:type="separator" w:id="-1">
+    <w:p>
+      <w:pPr>
+        <w:spacing w:after="0" w:line="240" w:lineRule="auto"/>
+      </w:pPr>
+      <w:r>
+        <w:separator/>
+      </w:r>
+    </w:p>
+  </w:footnote>
+  <w:footnote w:type="continuationSeparator" w:id="0">
+    <w:p>
+      <w:pPr>
+        <w:spacing w:after="0" w:line="240" w:lineRule="auto"/>
+      </w:pPr>
+      <w:r>
+        <w:continuationSeparator/>
+      </w:r>
+    </w:p>
+  </w:footnote>
+</w:footnotes>
+</file>
+
 <file path=word/header1.xml><?xml version="1.0" encoding="utf-8"?>
 <w:hdr xmlns:wpc="http://schemas.microsoft.com/office/word/2010/wordprocessingCanvas" xmlns:mc="http://schemas.openxmlformats.org/markup-compatibility/2006" xmlns:o="urn:schemas-microsoft-com:office:office" xmlns:r="http://schemas.openxmlformats.org/officeDocument/2006/relationships" xmlns:m="http://schemas.openxmlformats.org/officeDocument/2006/math" xmlns:v="urn:schemas-microsoft-com:vml" xmlns:wp14="http://schemas.microsoft.com/office/word/2010/wordprocessingDrawing" xmlns:wp="http://schemas.openxmlformats.org/drawingml/2006/wordprocessingDrawing" xmlns:w10="urn:schemas-microsoft-com:office:word" xmlns:w="http://schemas.openxmlformats.org/wordprocessingml/2006/main" xmlns:w14="http://schemas.microsoft.com/office/word/2010/wordml" xmlns:w15="http://schemas.microsoft.com/office/word/2012/wordml" xmlns:wpg="http://schemas.microsoft.com/office/word/2010/wordprocessingGroup" xmlns:wpi="http://schemas.microsoft.com/office/word/2010/wordprocessingInk" xmlns:wne="http://schemas.microsoft.com/office/word/2006/wordml" xmlns:wps="http://schemas.microsoft.com/office/word/2010/wordprocessingShape" mc:Ignorable="w14 w15 wp14">
-  <w:p>
-    <w:pPr>
-      <w:pStyle w:val="Encabezado"/>
-      <w:rPr>
-        <w:b/>
-        <w:color w:val="0D0D0D"/>
-        <w:sz w:val="28"/>
-        <w:szCs w:val="28"/>
-      </w:rPr>
-    </w:pPr>
-    <w:r>
-      <w:rPr>
-        <w:noProof/>
-        <w:lang w:eastAsia="es-CO"/>
-      </w:rPr>
-      <w:drawing>
-        <wp:anchor distT="0" distB="0" distL="114300" distR="114300" simplePos="0" relativeHeight="251660288" behindDoc="1" locked="0" layoutInCell="1" allowOverlap="1" wp14:anchorId="0C47B00C" wp14:editId="353966D8">
-          <wp:simplePos x="0" y="0"/>
-          <wp:positionH relativeFrom="column">
-            <wp:posOffset>5122545</wp:posOffset>
-          </wp:positionH>
-          <wp:positionV relativeFrom="paragraph">
-            <wp:posOffset>-289560</wp:posOffset>
-          </wp:positionV>
-          <wp:extent cx="533400" cy="533400"/>
-          <wp:effectExtent l="0" t="0" r="0" b="0"/>
-          <wp:wrapThrough wrapText="bothSides">
-            <wp:wrapPolygon edited="0">
-              <wp:start x="0" y="0"/>
-              <wp:lineTo x="0" y="18514"/>
-              <wp:lineTo x="3857" y="20829"/>
-              <wp:lineTo x="16971" y="20829"/>
-              <wp:lineTo x="20829" y="18514"/>
-              <wp:lineTo x="20829" y="0"/>
-              <wp:lineTo x="0" y="0"/>
-            </wp:wrapPolygon>
-          </wp:wrapThrough>
-          <wp:docPr id="4" name="Imagen 4" descr="logo JRPDG"/>
-          <wp:cNvGraphicFramePr>
-            <a:graphicFrameLocks xmlns:a="http://schemas.openxmlformats.org/drawingml/2006/main" noChangeAspect="1"/>
-          </wp:cNvGraphicFramePr>
-          <a:graphic xmlns:a="http://schemas.openxmlformats.org/drawingml/2006/main">
-            <a:graphicData uri="http://schemas.openxmlformats.org/drawingml/2006/picture">
-              <pic:pic xmlns:pic="http://schemas.openxmlformats.org/drawingml/2006/picture">
-                <pic:nvPicPr>
-                  <pic:cNvPr id="0" name="Picture 2" descr="logo JRPDG"/>
-                  <pic:cNvPicPr>
-                    <a:picLocks noChangeAspect="1" noChangeArrowheads="1"/>
-                  </pic:cNvPicPr>
-                </pic:nvPicPr>
-                <pic:blipFill>
-                  <a:blip r:embed="rId1">
-                    <a:extLst>
-                      <a:ext uri="{28A0092B-C50C-407E-A947-70E740481C1C}">
-                        <a14:useLocalDpi xmlns:a14="http://schemas.microsoft.com/office/drawing/2010/main" val="0"/>
-                      </a:ext>
-                    </a:extLst>
-                  </a:blip>
-                  <a:srcRect/>
-                  <a:stretch>
-                    <a:fillRect/>
-                  </a:stretch>
-                </pic:blipFill>
-                <pic:spPr bwMode="auto">
-                  <a:xfrm>
-                    <a:off x="0" y="0"/>
-                    <a:ext cx="533400" cy="533400"/>
-                  </a:xfrm>
-                  <a:prstGeom prst="rect">
-                    <a:avLst/>
-                  </a:prstGeom>
-                  <a:noFill/>
-                  <a:ln>
-                    <a:noFill/>
-                  </a:ln>
-                </pic:spPr>
-              </pic:pic>
-            </a:graphicData>
-          </a:graphic>
-          <wp14:sizeRelH relativeFrom="page">
-            <wp14:pctWidth>0</wp14:pctWidth>
-          </wp14:sizeRelH>
-          <wp14:sizeRelV relativeFrom="page">
-            <wp14:pctHeight>0</wp14:pctHeight>
-          </wp14:sizeRelV>
-        </wp:anchor>
-      </w:drawing>
-    </w:r>
-    <w:r>
-      <w:rPr>
-        <w:b/>
-        <w:color w:val="0D0D0D"/>
-        <w:sz w:val="28"/>
-        <w:szCs w:val="28"/>
-      </w:rPr>
-      <w:t xml:space="preserve">JRPDG Desarrollos   </w:t>
-    </w:r>
-  </w:p>
-  <w:p>
-    <w:pPr>
-      <w:pStyle w:val="Encabezado"/>
-      <w:jc w:val="right"/>
-      <w:rPr>
-        <w:b/>
-        <w:i/>
-        <w:color w:val="365F91"/>
-        <w:szCs w:val="24"/>
-      </w:rPr>
-    </w:pPr>
-    <w:r>
-      <w:rPr>
-        <w:b/>
-        <w:i/>
-        <w:noProof/>
-        <w:color w:val="365F91"/>
-        <w:szCs w:val="24"/>
-        <w:lang w:eastAsia="es-CO"/>
-      </w:rPr>
-      <mc:AlternateContent>
-        <mc:Choice Requires="wps">
-          <w:drawing>
-            <wp:anchor distT="0" distB="0" distL="114300" distR="114300" simplePos="0" relativeHeight="251659264" behindDoc="0" locked="0" layoutInCell="1" allowOverlap="1" wp14:anchorId="762B45EE" wp14:editId="7526B704">
-              <wp:simplePos x="0" y="0"/>
-              <wp:positionH relativeFrom="column">
-                <wp:posOffset>-66675</wp:posOffset>
-              </wp:positionH>
-              <wp:positionV relativeFrom="paragraph">
-                <wp:posOffset>74930</wp:posOffset>
-              </wp:positionV>
-              <wp:extent cx="5722620" cy="162560"/>
-              <wp:effectExtent l="22860" t="27940" r="36195" b="47625"/>
-              <wp:wrapNone/>
-              <wp:docPr id="3" name="Rectángulo 3"/>
-              <wp:cNvGraphicFramePr>
-                <a:graphicFrameLocks xmlns:a="http://schemas.openxmlformats.org/drawingml/2006/main"/>
-              </wp:cNvGraphicFramePr>
-              <a:graphic xmlns:a="http://schemas.openxmlformats.org/drawingml/2006/main">
-                <a:graphicData uri="http://schemas.microsoft.com/office/word/2010/wordprocessingShape">
-                  <wps:wsp>
-                    <wps:cNvSpPr>
-                      <a:spLocks noChangeArrowheads="1"/>
-                    </wps:cNvSpPr>
-                    <wps:spPr bwMode="auto">
-                      <a:xfrm>
-                        <a:off x="0" y="0"/>
-                        <a:ext cx="5722620" cy="162560"/>
-                      </a:xfrm>
-                      <a:prstGeom prst="rect">
-                        <a:avLst/>
-                      </a:prstGeom>
-                      <a:solidFill>
-                        <a:srgbClr val="4F81BD"/>
-                      </a:solidFill>
-                      <a:ln w="38100">
-                        <a:solidFill>
-                          <a:srgbClr val="F2F2F2"/>
-                        </a:solidFill>
-                        <a:miter lim="800000"/>
-                        <a:headEnd/>
-                        <a:tailEnd/>
-                      </a:ln>
-                      <a:effectLst>
-                        <a:outerShdw dist="28398" dir="3806097" algn="ctr" rotWithShape="0">
-                          <a:srgbClr val="243F60">
-                            <a:alpha val="50000"/>
-                          </a:srgbClr>
-                        </a:outerShdw>
-                      </a:effectLst>
-                    </wps:spPr>
-                    <wps:bodyPr rot="0" vert="horz" wrap="square" lIns="91440" tIns="45720" rIns="91440" bIns="45720" anchor="t" anchorCtr="0" upright="1">
-                      <a:noAutofit/>
-                    </wps:bodyPr>
-                  </wps:wsp>
-                </a:graphicData>
-              </a:graphic>
-              <wp14:sizeRelH relativeFrom="page">
-                <wp14:pctWidth>0</wp14:pctWidth>
-              </wp14:sizeRelH>
-              <wp14:sizeRelV relativeFrom="page">
-                <wp14:pctHeight>0</wp14:pctHeight>
-              </wp14:sizeRelV>
-            </wp:anchor>
-          </w:drawing>
-        </mc:Choice>
-        <mc:Fallback>
-          <w:pict>
-            <v:rect w14:anchorId="32BC9B09" id="Rectángulo 3" o:spid="_x0000_s1026" style="position:absolute;margin-left:-5.25pt;margin-top:5.9pt;width:450.6pt;height:12.8pt;z-index:251659264;visibility:visible;mso-wrap-style:square;mso-width-percent:0;mso-height-percent:0;mso-wrap-distance-left:9pt;mso-wrap-distance-top:0;mso-wrap-distance-right:9pt;mso-wrap-distance-bottom:0;mso-position-horizontal:absolute;mso-position-horizontal-relative:text;mso-position-vertical:absolute;mso-position-vertical-relative:text;mso-width-percent:0;mso-height-percent:0;mso-width-relative:page;mso-height-relative:page;v-text-anchor:top" o:gfxdata="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" fillcolor="#4f81bd" strokecolor="#f2f2f2" strokeweight="3pt">
-              <v:shadow on="t" color="#243f60" opacity=".5" offset="1pt"/>
-            </v:rect>
-          </w:pict>
-        </mc:Fallback>
-      </mc:AlternateContent>
-    </w:r>
-  </w:p>
+  <w:tbl>
+    <w:tblPr>
+      <w:tblW w:w="9015" w:type="dxa"/>
+      <w:tblBorders>
+        <w:top w:val="single" w:sz="8" w:space="0" w:color="000000"/>
+        <w:left w:val="single" w:sz="8" w:space="0" w:color="000000"/>
+        <w:bottom w:val="single" w:sz="8" w:space="0" w:color="000000"/>
+        <w:right w:val="single" w:sz="8" w:space="0" w:color="000000"/>
+        <w:insideH w:val="single" w:sz="8" w:space="0" w:color="000000"/>
+        <w:insideV w:val="single" w:sz="8" w:space="0" w:color="000000"/>
+      </w:tblBorders>
+      <w:tblLayout w:type="fixed"/>
+      <w:tblLook w:val="0600" w:firstRow="0" w:lastRow="0" w:firstColumn="0" w:lastColumn="0" w:noHBand="1" w:noVBand="1"/>
+    </w:tblPr>
+    <w:tblGrid>
+      <w:gridCol w:w="2325"/>
+      <w:gridCol w:w="4125"/>
+      <w:gridCol w:w="2565"/>
+    </w:tblGrid>
+    <w:tr>
+      <w:trPr>
+        <w:trHeight w:val="460"/>
+      </w:trPr>
+      <w:tc>
+        <w:tcPr>
+          <w:tcW w:w="2325" w:type="dxa"/>
+          <w:vMerge w:val="restart"/>
+          <w:shd w:val="clear" w:color="auto" w:fill="auto"/>
+          <w:tcMar>
+            <w:top w:w="100" w:type="dxa"/>
+            <w:left w:w="100" w:type="dxa"/>
+            <w:bottom w:w="100" w:type="dxa"/>
+            <w:right w:w="100" w:type="dxa"/>
+          </w:tcMar>
+        </w:tcPr>
+        <w:p>
+          <w:pPr>
+            <w:widowControl w:val="0"/>
+            <w:spacing w:line="240" w:lineRule="auto"/>
+            <w:jc w:val="center"/>
+          </w:pPr>
+          <w:r>
+            <w:rPr>
+              <w:noProof/>
+              <w:lang w:eastAsia="es-CO"/>
+            </w:rPr>
+            <w:drawing>
+              <wp:inline distT="0" distB="0" distL="0" distR="0" wp14:anchorId="0F05B529" wp14:editId="690397B8">
+                <wp:extent cx="733245" cy="733245"/>
+                <wp:effectExtent l="0" t="0" r="0" b="0"/>
+                <wp:docPr id="57" name="Imagen 57"/>
+                <wp:cNvGraphicFramePr>
+                  <a:graphicFrameLocks xmlns:a="http://schemas.openxmlformats.org/drawingml/2006/main" noChangeAspect="1"/>
+                </wp:cNvGraphicFramePr>
+                <a:graphic xmlns:a="http://schemas.openxmlformats.org/drawingml/2006/main">
+                  <a:graphicData uri="http://schemas.openxmlformats.org/drawingml/2006/picture">
+                    <pic:pic xmlns:pic="http://schemas.openxmlformats.org/drawingml/2006/picture">
+                      <pic:nvPicPr>
+                        <pic:cNvPr id="0" name="Picture 1"/>
+                        <pic:cNvPicPr>
+                          <a:picLocks noChangeAspect="1" noChangeArrowheads="1"/>
+                        </pic:cNvPicPr>
+                      </pic:nvPicPr>
+                      <pic:blipFill>
+                        <a:blip r:embed="rId1">
+                          <a:extLst>
+                            <a:ext uri="{28A0092B-C50C-407E-A947-70E740481C1C}">
+                              <a14:useLocalDpi xmlns:a14="http://schemas.microsoft.com/office/drawing/2010/main" val="0"/>
+                            </a:ext>
+                          </a:extLst>
+                        </a:blip>
+                        <a:srcRect/>
+                        <a:stretch>
+                          <a:fillRect/>
+                        </a:stretch>
+                      </pic:blipFill>
+                      <pic:spPr bwMode="auto">
+                        <a:xfrm>
+                          <a:off x="0" y="0"/>
+                          <a:ext cx="768664" cy="768664"/>
+                        </a:xfrm>
+                        <a:prstGeom prst="rect">
+                          <a:avLst/>
+                        </a:prstGeom>
+                        <a:noFill/>
+                        <a:ln>
+                          <a:noFill/>
+                        </a:ln>
+                      </pic:spPr>
+                    </pic:pic>
+                  </a:graphicData>
+                </a:graphic>
+              </wp:inline>
+            </w:drawing>
+          </w:r>
+        </w:p>
+      </w:tc>
+      <w:tc>
+        <w:tcPr>
+          <w:tcW w:w="4125" w:type="dxa"/>
+          <w:shd w:val="clear" w:color="auto" w:fill="auto"/>
+          <w:tcMar>
+            <w:top w:w="100" w:type="dxa"/>
+            <w:left w:w="100" w:type="dxa"/>
+            <w:bottom w:w="100" w:type="dxa"/>
+            <w:right w:w="100" w:type="dxa"/>
+          </w:tcMar>
+        </w:tcPr>
+        <w:p>
+          <w:pPr>
+            <w:widowControl w:val="0"/>
+            <w:spacing w:line="240" w:lineRule="auto"/>
+            <w:jc w:val="center"/>
+          </w:pPr>
+          <w:r>
+            <w:t>010_ESP_DCDU</w:t>
+          </w:r>
+          <w:r>
+            <w:t>_WRRS</w:t>
+          </w:r>
+        </w:p>
+      </w:tc>
+      <w:tc>
+        <w:tcPr>
+          <w:tcW w:w="2565" w:type="dxa"/>
+          <w:shd w:val="clear" w:color="auto" w:fill="auto"/>
+          <w:tcMar>
+            <w:top w:w="100" w:type="dxa"/>
+            <w:left w:w="100" w:type="dxa"/>
+            <w:bottom w:w="100" w:type="dxa"/>
+            <w:right w:w="100" w:type="dxa"/>
+          </w:tcMar>
+        </w:tcPr>
+        <w:p>
+          <w:pPr>
+            <w:widowControl w:val="0"/>
+            <w:spacing w:line="240" w:lineRule="auto"/>
+          </w:pPr>
+          <w:r>
+            <w:rPr>
+              <w:color w:val="7F7F7F" w:themeColor="background1" w:themeShade="7F"/>
+              <w:spacing w:val="60"/>
+              <w:lang w:val="es-ES"/>
+            </w:rPr>
+            <w:t xml:space="preserve">Página </w:t>
+          </w:r>
+          <w:r>
+            <w:rPr>
+              <w:b/>
+              <w:bCs/>
+              <w:color w:val="7F7F7F" w:themeColor="background1" w:themeShade="7F"/>
+              <w:spacing w:val="60"/>
+              <w:lang w:val="es-ES"/>
+            </w:rPr>
+            <w:fldChar w:fldCharType="begin"/>
+          </w:r>
+          <w:r>
+            <w:rPr>
+              <w:b/>
+              <w:bCs/>
+              <w:color w:val="7F7F7F" w:themeColor="background1" w:themeShade="7F"/>
+              <w:spacing w:val="60"/>
+              <w:lang w:val="es-ES"/>
+            </w:rPr>
+            <w:instrText>PAGE  \* Arabic  \* MERGEFORMAT</w:instrText>
+          </w:r>
+          <w:r>
+            <w:rPr>
+              <w:b/>
+              <w:bCs/>
+              <w:color w:val="7F7F7F" w:themeColor="background1" w:themeShade="7F"/>
+              <w:spacing w:val="60"/>
+              <w:lang w:val="es-ES"/>
+            </w:rPr>
+            <w:fldChar w:fldCharType="separate"/>
+          </w:r>
+          <w:r>
+            <w:rPr>
+              <w:b/>
+              <w:bCs/>
+              <w:noProof/>
+              <w:color w:val="7F7F7F" w:themeColor="background1" w:themeShade="7F"/>
+              <w:spacing w:val="60"/>
+              <w:lang w:val="es-ES"/>
+            </w:rPr>
+            <w:t>12</w:t>
+          </w:r>
+          <w:r>
+            <w:rPr>
+              <w:b/>
+              <w:bCs/>
+              <w:color w:val="7F7F7F" w:themeColor="background1" w:themeShade="7F"/>
+              <w:spacing w:val="60"/>
+              <w:lang w:val="es-ES"/>
+            </w:rPr>
+            <w:fldChar w:fldCharType="end"/>
+          </w:r>
+          <w:r>
+            <w:rPr>
+              <w:color w:val="7F7F7F" w:themeColor="background1" w:themeShade="7F"/>
+              <w:spacing w:val="60"/>
+              <w:lang w:val="es-ES"/>
+            </w:rPr>
+            <w:t xml:space="preserve"> de </w:t>
+          </w:r>
+          <w:r>
+            <w:rPr>
+              <w:b/>
+              <w:bCs/>
+              <w:color w:val="7F7F7F" w:themeColor="background1" w:themeShade="7F"/>
+              <w:spacing w:val="60"/>
+              <w:lang w:val="es-ES"/>
+            </w:rPr>
+            <w:fldChar w:fldCharType="begin"/>
+          </w:r>
+          <w:r>
+            <w:rPr>
+              <w:b/>
+              <w:bCs/>
+              <w:color w:val="7F7F7F" w:themeColor="background1" w:themeShade="7F"/>
+              <w:spacing w:val="60"/>
+              <w:lang w:val="es-ES"/>
+            </w:rPr>
+            <w:instrText>NUMPAGES  \* Arabic  \* MERGEFORMAT</w:instrText>
+          </w:r>
+          <w:r>
+            <w:rPr>
+              <w:b/>
+              <w:bCs/>
+              <w:color w:val="7F7F7F" w:themeColor="background1" w:themeShade="7F"/>
+              <w:spacing w:val="60"/>
+              <w:lang w:val="es-ES"/>
+            </w:rPr>
+            <w:fldChar w:fldCharType="separate"/>
+          </w:r>
+          <w:r>
+            <w:rPr>
+              <w:b/>
+              <w:bCs/>
+              <w:noProof/>
+              <w:color w:val="7F7F7F" w:themeColor="background1" w:themeShade="7F"/>
+              <w:spacing w:val="60"/>
+              <w:lang w:val="es-ES"/>
+            </w:rPr>
+            <w:t>12</w:t>
+          </w:r>
+          <w:r>
+            <w:rPr>
+              <w:b/>
+              <w:bCs/>
+              <w:color w:val="7F7F7F" w:themeColor="background1" w:themeShade="7F"/>
+              <w:spacing w:val="60"/>
+              <w:lang w:val="es-ES"/>
+            </w:rPr>
+            <w:fldChar w:fldCharType="end"/>
+          </w:r>
+        </w:p>
+      </w:tc>
+    </w:tr>
+    <w:tr>
+      <w:trPr>
+        <w:trHeight w:val="420"/>
+      </w:trPr>
+      <w:tc>
+        <w:tcPr>
+          <w:tcW w:w="2325" w:type="dxa"/>
+          <w:vMerge/>
+          <w:shd w:val="clear" w:color="auto" w:fill="auto"/>
+          <w:tcMar>
+            <w:top w:w="100" w:type="dxa"/>
+            <w:left w:w="100" w:type="dxa"/>
+            <w:bottom w:w="100" w:type="dxa"/>
+            <w:right w:w="100" w:type="dxa"/>
+          </w:tcMar>
+        </w:tcPr>
+        <w:p>
+          <w:pPr>
+            <w:widowControl w:val="0"/>
+            <w:spacing w:line="240" w:lineRule="auto"/>
+          </w:pPr>
+        </w:p>
+      </w:tc>
+      <w:tc>
+        <w:tcPr>
+          <w:tcW w:w="4125" w:type="dxa"/>
+          <w:shd w:val="clear" w:color="auto" w:fill="auto"/>
+          <w:tcMar>
+            <w:top w:w="100" w:type="dxa"/>
+            <w:left w:w="100" w:type="dxa"/>
+            <w:bottom w:w="100" w:type="dxa"/>
+            <w:right w:w="100" w:type="dxa"/>
+          </w:tcMar>
+        </w:tcPr>
+        <w:p>
+          <w:pPr>
+            <w:jc w:val="center"/>
+          </w:pPr>
+          <w:r>
+            <w:t>Manual de estilos</w:t>
+          </w:r>
+        </w:p>
+      </w:tc>
+      <w:tc>
+        <w:tcPr>
+          <w:tcW w:w="2565" w:type="dxa"/>
+          <w:shd w:val="clear" w:color="auto" w:fill="auto"/>
+          <w:tcMar>
+            <w:top w:w="100" w:type="dxa"/>
+            <w:left w:w="100" w:type="dxa"/>
+            <w:bottom w:w="100" w:type="dxa"/>
+            <w:right w:w="100" w:type="dxa"/>
+          </w:tcMar>
+        </w:tcPr>
+        <w:p>
+          <w:pPr>
+            <w:widowControl w:val="0"/>
+            <w:spacing w:line="240" w:lineRule="auto"/>
+            <w:rPr>
+              <w:lang w:val="es-ES"/>
+            </w:rPr>
+          </w:pPr>
+          <w:r>
+            <w:rPr>
+              <w:lang w:val="es-ES"/>
+            </w:rPr>
+            <w:t>Edición 1</w:t>
+          </w:r>
+        </w:p>
+        <w:p>
+          <w:pPr>
+            <w:widowControl w:val="0"/>
+            <w:spacing w:line="240" w:lineRule="auto"/>
+          </w:pPr>
+          <w:r>
+            <w:rPr>
+              <w:lang w:val="es-ES"/>
+            </w:rPr>
+            <w:t>fecha: 25/04/2019</w:t>
+          </w:r>
+        </w:p>
+      </w:tc>
+    </w:tr>
+  </w:tbl>
   <w:p>
     <w:pPr>
       <w:pStyle w:val="Encabezado"/>

</xml_diff>